<commit_message>
Added Functionality Test and changed some of the Radio Comm test
</commit_message>
<xml_diff>
--- a/Phase1/Test_Plan/Test Plan Sputnik Capstone.docx
+++ b/Phase1/Test_Plan/Test Plan Sputnik Capstone.docx
@@ -1,6 +1,6 @@
 
 <file path=word/document.xml><?xml version="1.0" encoding="utf-8"?>
-<w:document xmlns:mv="urn:schemas-microsoft-com:mac:vml" xmlns:mo="http://schemas.microsoft.com/office/mac/office/2008/main" xmlns:ve="http://schemas.openxmlformats.org/markup-compatibility/2006" xmlns:o="urn:schemas-microsoft-com:office:office" xmlns:r="http://schemas.openxmlformats.org/officeDocument/2006/relationships" xmlns:m="http://schemas.openxmlformats.org/officeDocument/2006/math" xmlns:v="urn:schemas-microsoft-com:vml" xmlns:w10="urn:schemas-microsoft-com:office:word" xmlns:w="http://schemas.openxmlformats.org/wordprocessingml/2006/main" xmlns:wne="http://schemas.microsoft.com/office/word/2006/wordml" xmlns:wp="http://schemas.openxmlformats.org/drawingml/2006/wordprocessingDrawing" ve:Ignorable="mv" ve:PreserveAttributes="mv:*">
+<w:document xmlns:wpc="http://schemas.microsoft.com/office/word/2010/wordprocessingCanvas" xmlns:cx="http://schemas.microsoft.com/office/drawing/2014/chartex" xmlns:cx1="http://schemas.microsoft.com/office/drawing/2015/9/8/chartex" xmlns:cx2="http://schemas.microsoft.com/office/drawing/2015/10/21/chartex" xmlns:mc="http://schemas.openxmlformats.org/markup-compatibility/2006" xmlns:o="urn:schemas-microsoft-com:office:office" xmlns:r="http://schemas.openxmlformats.org/officeDocument/2006/relationships" xmlns:m="http://schemas.openxmlformats.org/officeDocument/2006/math" xmlns:v="urn:schemas-microsoft-com:vml" xmlns:wp14="http://schemas.microsoft.com/office/word/2010/wordprocessingDrawing" xmlns:wp="http://schemas.openxmlformats.org/drawingml/2006/wordprocessingDrawing" xmlns:w10="urn:schemas-microsoft-com:office:word" xmlns:w="http://schemas.openxmlformats.org/wordprocessingml/2006/main" xmlns:w14="http://schemas.microsoft.com/office/word/2010/wordml" xmlns:w15="http://schemas.microsoft.com/office/word/2012/wordml" xmlns:w16se="http://schemas.microsoft.com/office/word/2015/wordml/symex" xmlns:wpg="http://schemas.microsoft.com/office/word/2010/wordprocessingGroup" xmlns:wpi="http://schemas.microsoft.com/office/word/2010/wordprocessingInk" xmlns:wne="http://schemas.microsoft.com/office/word/2006/wordml" xmlns:wps="http://schemas.microsoft.com/office/word/2010/wordprocessingShape" mc:Ignorable="w14 w15 w16se wp14">
   <w:body>
     <w:p>
       <w:pPr>
@@ -396,18 +396,8 @@
           <w:color w:val="262626"/>
           <w:szCs w:val="36"/>
         </w:rPr>
-        <w:t xml:space="preserve">Shan </w:t>
-      </w:r>
-      <w:proofErr w:type="spellStart"/>
-      <w:r>
-        <w:rPr>
-          <w:rFonts w:ascii="Times New Roman" w:hAnsi="Times New Roman" w:cs="Times New Roman"/>
-          <w:color w:val="262626"/>
-          <w:szCs w:val="36"/>
-        </w:rPr>
-        <w:t>Quinney</w:t>
-      </w:r>
-      <w:proofErr w:type="spellEnd"/>
+        <w:t>Shan Quinney</w:t>
+      </w:r>
     </w:p>
     <w:p>
       <w:pPr>
@@ -2706,8 +2696,6 @@
           <w:szCs w:val="32"/>
         </w:rPr>
       </w:pPr>
-      <w:bookmarkStart w:id="0" w:name="_GoBack"/>
-      <w:bookmarkEnd w:id="0"/>
       <w:r>
         <w:rPr>
           <w:rFonts w:ascii="Times New Roman" w:hAnsi="Times New Roman" w:cs="Times New Roman"/>
@@ -2734,7 +2722,7 @@
     <w:tbl>
       <w:tblPr>
         <w:tblW w:w="0" w:type="auto"/>
-        <w:tblLook w:val="00A0"/>
+        <w:tblLook w:val="00A0" w:firstRow="1" w:lastRow="0" w:firstColumn="1" w:lastColumn="0" w:noHBand="0" w:noVBand="0"/>
       </w:tblPr>
       <w:tblGrid>
         <w:gridCol w:w="1548"/>
@@ -2882,6 +2870,27 @@
               <w:t>1.00</w:t>
             </w:r>
           </w:p>
+          <w:p>
+            <w:pPr>
+              <w:pStyle w:val="Default"/>
+              <w:jc w:val="center"/>
+              <w:rPr>
+                <w:rFonts w:ascii="Times New Roman" w:hAnsi="Times New Roman" w:cs="Times New Roman"/>
+                <w:color w:val="auto"/>
+                <w:sz w:val="22"/>
+                <w:szCs w:val="32"/>
+              </w:rPr>
+            </w:pPr>
+            <w:r>
+              <w:rPr>
+                <w:rFonts w:ascii="Times New Roman" w:hAnsi="Times New Roman" w:cs="Times New Roman"/>
+                <w:color w:val="auto"/>
+                <w:sz w:val="22"/>
+                <w:szCs w:val="32"/>
+              </w:rPr>
+              <w:t>1.01</w:t>
+            </w:r>
+          </w:p>
         </w:tc>
         <w:tc>
           <w:tcPr>
@@ -2908,6 +2917,27 @@
               <w:t>03/03/2016</w:t>
             </w:r>
           </w:p>
+          <w:p>
+            <w:pPr>
+              <w:pStyle w:val="Default"/>
+              <w:jc w:val="center"/>
+              <w:rPr>
+                <w:rFonts w:ascii="Times New Roman" w:hAnsi="Times New Roman" w:cs="Times New Roman"/>
+                <w:color w:val="auto"/>
+                <w:sz w:val="22"/>
+                <w:szCs w:val="32"/>
+              </w:rPr>
+            </w:pPr>
+            <w:r>
+              <w:rPr>
+                <w:rFonts w:ascii="Times New Roman" w:hAnsi="Times New Roman" w:cs="Times New Roman"/>
+                <w:color w:val="auto"/>
+                <w:sz w:val="22"/>
+                <w:szCs w:val="32"/>
+              </w:rPr>
+              <w:t>04/17/2016</w:t>
+            </w:r>
+          </w:p>
         </w:tc>
         <w:tc>
           <w:tcPr>
@@ -2934,6 +2964,27 @@
               <w:t>Initial Release</w:t>
             </w:r>
           </w:p>
+          <w:p>
+            <w:pPr>
+              <w:pStyle w:val="Default"/>
+              <w:jc w:val="center"/>
+              <w:rPr>
+                <w:rFonts w:ascii="Times New Roman" w:hAnsi="Times New Roman" w:cs="Times New Roman"/>
+                <w:color w:val="auto"/>
+                <w:sz w:val="22"/>
+                <w:szCs w:val="32"/>
+              </w:rPr>
+            </w:pPr>
+            <w:r>
+              <w:rPr>
+                <w:rFonts w:ascii="Times New Roman" w:hAnsi="Times New Roman" w:cs="Times New Roman"/>
+                <w:color w:val="auto"/>
+                <w:sz w:val="22"/>
+                <w:szCs w:val="32"/>
+              </w:rPr>
+              <w:t xml:space="preserve">Radio Test Plan </w:t>
+            </w:r>
+          </w:p>
         </w:tc>
         <w:tc>
           <w:tcPr>
@@ -2957,19 +3008,29 @@
                 <w:sz w:val="22"/>
                 <w:szCs w:val="32"/>
               </w:rPr>
-              <w:t xml:space="preserve">Shan </w:t>
-            </w:r>
-            <w:proofErr w:type="spellStart"/>
-            <w:r>
+              <w:t>Shan Quinney</w:t>
+            </w:r>
+          </w:p>
+          <w:p>
+            <w:pPr>
+              <w:pStyle w:val="Default"/>
+              <w:jc w:val="center"/>
               <w:rPr>
                 <w:rFonts w:ascii="Times New Roman" w:hAnsi="Times New Roman" w:cs="Times New Roman"/>
                 <w:color w:val="auto"/>
                 <w:sz w:val="22"/>
                 <w:szCs w:val="32"/>
               </w:rPr>
-              <w:t>Quinney</w:t>
-            </w:r>
-            <w:proofErr w:type="spellEnd"/>
+            </w:pPr>
+            <w:r>
+              <w:rPr>
+                <w:rFonts w:ascii="Times New Roman" w:hAnsi="Times New Roman" w:cs="Times New Roman"/>
+                <w:color w:val="auto"/>
+                <w:sz w:val="22"/>
+                <w:szCs w:val="32"/>
+              </w:rPr>
+              <w:t>James Heath</w:t>
+            </w:r>
           </w:p>
         </w:tc>
       </w:tr>
@@ -3298,6 +3359,7 @@
           <w:b/>
           <w:sz w:val="32"/>
         </w:rPr>
+        <w:lastRenderedPageBreak/>
         <w:t>1.0 Introduction</w:t>
       </w:r>
     </w:p>
@@ -3332,8 +3394,8 @@
         </w:rPr>
         <w:t xml:space="preserve">1.1 </w:t>
       </w:r>
-      <w:bookmarkStart w:id="1" w:name="OLE_LINK1"/>
-      <w:bookmarkStart w:id="2" w:name="OLE_LINK2"/>
+      <w:bookmarkStart w:id="0" w:name="OLE_LINK1"/>
+      <w:bookmarkStart w:id="1" w:name="OLE_LINK2"/>
       <w:r>
         <w:rPr>
           <w:rFonts w:ascii="Times New Roman" w:hAnsi="Times New Roman" w:cs="Times New Roman"/>
@@ -3374,8 +3436,8 @@
         </w:rPr>
         <w:t xml:space="preserve">to outline the essential testing that will be conducted to demonstrate the effectiveness of the Sputnik Capstone project. This test plan is not intended to be inclusive and additional testing procedures will be added if deemed necessary by any of the parties involved in the project. </w:t>
       </w:r>
+      <w:bookmarkEnd w:id="0"/>
       <w:bookmarkEnd w:id="1"/>
-      <w:bookmarkEnd w:id="2"/>
     </w:p>
     <w:p>
       <w:pPr>
@@ -3547,27 +3609,7 @@
           <w:color w:val="auto"/>
           <w:szCs w:val="26"/>
         </w:rPr>
-        <w:t xml:space="preserve">The results of all testing conducted in this test plan will be displayed on the project </w:t>
-      </w:r>
-      <w:proofErr w:type="spellStart"/>
-      <w:r>
-        <w:rPr>
-          <w:rFonts w:ascii="Times New Roman" w:hAnsi="Times New Roman" w:cs="Times New Roman"/>
-          <w:bCs/>
-          <w:color w:val="auto"/>
-          <w:szCs w:val="26"/>
-        </w:rPr>
-        <w:t>wiki</w:t>
-      </w:r>
-      <w:proofErr w:type="spellEnd"/>
-      <w:r>
-        <w:rPr>
-          <w:rFonts w:ascii="Times New Roman" w:hAnsi="Times New Roman" w:cs="Times New Roman"/>
-          <w:bCs/>
-          <w:color w:val="auto"/>
-          <w:szCs w:val="26"/>
-        </w:rPr>
-        <w:t>. The tests will be conducted on a pass/fail basis and any tests that do not pass will be noted in the documentation with an explanation as to why they did not pass.</w:t>
+        <w:t>The results of all testing conducted in this test plan will be displayed on the project wiki. The tests will be conducted on a pass/fail basis and any tests that do not pass will be noted in the documentation with an explanation as to why they did not pass.</w:t>
       </w:r>
     </w:p>
     <w:p>
@@ -3693,6 +3735,7 @@
           <w:color w:val="auto"/>
           <w:sz w:val="28"/>
           <w:szCs w:val="26"/>
+          <w:lang w:eastAsia="ja-JP"/>
         </w:rPr>
         <w:drawing>
           <wp:inline distT="0" distB="0" distL="0" distR="0">
@@ -3712,7 +3755,7 @@
                     </pic:cNvPicPr>
                   </pic:nvPicPr>
                   <pic:blipFill>
-                    <a:blip r:embed="rId5"/>
+                    <a:blip r:embed="rId7"/>
                     <a:srcRect/>
                     <a:stretch>
                       <a:fillRect/>
@@ -3763,6 +3806,7 @@
           <w:rFonts w:ascii="Times New Roman" w:hAnsi="Times New Roman" w:cs="Times New Roman"/>
           <w:szCs w:val="22"/>
         </w:rPr>
+        <w:lastRenderedPageBreak/>
         <w:t>The Sputnik Capstone project is composed of two separate modules: The radio module and the control module. The radio module is home to the microcontroller with integrated radio transceiver</w:t>
       </w:r>
       <w:r>
@@ -3770,23 +3814,7 @@
           <w:rFonts w:ascii="Times New Roman" w:hAnsi="Times New Roman" w:cs="Times New Roman"/>
           <w:szCs w:val="22"/>
         </w:rPr>
-        <w:t xml:space="preserve"> (</w:t>
-      </w:r>
-      <w:proofErr w:type="spellStart"/>
-      <w:r>
-        <w:rPr>
-          <w:rFonts w:ascii="Times New Roman" w:hAnsi="Times New Roman" w:cs="Times New Roman"/>
-          <w:szCs w:val="22"/>
-        </w:rPr>
-        <w:t>kwox</w:t>
-      </w:r>
-      <w:proofErr w:type="spellEnd"/>
-      <w:r>
-        <w:rPr>
-          <w:rFonts w:ascii="Times New Roman" w:hAnsi="Times New Roman" w:cs="Times New Roman"/>
-          <w:szCs w:val="22"/>
-        </w:rPr>
-        <w:t>)</w:t>
+        <w:t xml:space="preserve"> (kwox)</w:t>
       </w:r>
       <w:r>
         <w:rPr>
@@ -3967,25 +3995,7 @@
           <w:bCs/>
           <w:szCs w:val="26"/>
         </w:rPr>
-        <w:t xml:space="preserve"> based on the need for a command, control, and communications system for their </w:t>
-      </w:r>
-      <w:proofErr w:type="spellStart"/>
-      <w:r>
-        <w:rPr>
-          <w:rFonts w:ascii="Times New Roman" w:hAnsi="Times New Roman" w:cs="Times New Roman"/>
-          <w:bCs/>
-          <w:szCs w:val="26"/>
-        </w:rPr>
-        <w:t>CubeSat</w:t>
-      </w:r>
-      <w:proofErr w:type="spellEnd"/>
-      <w:r>
-        <w:rPr>
-          <w:rFonts w:ascii="Times New Roman" w:hAnsi="Times New Roman" w:cs="Times New Roman"/>
-          <w:bCs/>
-          <w:szCs w:val="26"/>
-        </w:rPr>
-        <w:t xml:space="preserve"> project. </w:t>
+        <w:t xml:space="preserve"> based on the need for a command, control, and communications system for their CubeSat project. </w:t>
       </w:r>
       <w:r>
         <w:rPr>
@@ -4057,25 +4067,7 @@
           <w:color w:val="262626"/>
           <w:szCs w:val="36"/>
         </w:rPr>
-        <w:t xml:space="preserve">be responsible for long distance communications to and from a 400km low earth orbit, as well as, controlling and communicating with a payload that is housed within the </w:t>
-      </w:r>
-      <w:proofErr w:type="spellStart"/>
-      <w:r>
-        <w:rPr>
-          <w:rFonts w:ascii="Times New Roman" w:hAnsi="Times New Roman" w:cs="Helvetica Neue"/>
-          <w:color w:val="262626"/>
-          <w:szCs w:val="36"/>
-        </w:rPr>
-        <w:t>CubeSat</w:t>
-      </w:r>
-      <w:proofErr w:type="spellEnd"/>
-      <w:r>
-        <w:rPr>
-          <w:rFonts w:ascii="Times New Roman" w:hAnsi="Times New Roman" w:cs="Helvetica Neue"/>
-          <w:color w:val="262626"/>
-          <w:szCs w:val="36"/>
-        </w:rPr>
-        <w:t xml:space="preserve">. </w:t>
+        <w:t xml:space="preserve">be responsible for long distance communications to and from a 400km low earth orbit, as well as, controlling and communicating with a payload that is housed within the CubeSat. </w:t>
       </w:r>
       <w:r>
         <w:rPr>
@@ -4305,23 +4297,12 @@
           <w:szCs w:val="22"/>
         </w:rPr>
       </w:pPr>
-      <w:proofErr w:type="spellStart"/>
-      <w:proofErr w:type="gramStart"/>
       <w:r>
         <w:rPr>
           <w:rFonts w:ascii="Times New Roman" w:hAnsi="Times New Roman" w:cs="Times New Roman"/>
           <w:szCs w:val="22"/>
         </w:rPr>
-        <w:t>multimeter</w:t>
-      </w:r>
-      <w:proofErr w:type="spellEnd"/>
-      <w:proofErr w:type="gramEnd"/>
-      <w:r>
-        <w:rPr>
-          <w:rFonts w:ascii="Times New Roman" w:hAnsi="Times New Roman" w:cs="Times New Roman"/>
-          <w:szCs w:val="22"/>
-        </w:rPr>
-        <w:t xml:space="preserve"> (voltmeter)</w:t>
+        <w:t>multimeter (voltmeter)</w:t>
       </w:r>
     </w:p>
     <w:p>
@@ -4677,7 +4658,7 @@
           <w:b/>
           <w:sz w:val="28"/>
         </w:rPr>
-        <w:t xml:space="preserve"> 10k</w:t>
+        <w:t xml:space="preserve"> </w:t>
       </w:r>
       <w:r>
         <w:rPr>
@@ -4685,7 +4666,7 @@
           <w:b/>
           <w:sz w:val="28"/>
         </w:rPr>
-        <w:t>m</w:t>
+        <w:t>Communications</w:t>
       </w:r>
       <w:r>
         <w:rPr>
@@ -4693,50 +4674,86 @@
           <w:b/>
           <w:sz w:val="28"/>
         </w:rPr>
-        <w:t xml:space="preserve"> R</w:t>
-      </w:r>
-      <w:r>
+        <w:t xml:space="preserve"> Test</w:t>
+      </w:r>
+    </w:p>
+    <w:p>
+      <w:pPr>
+        <w:spacing w:after="120"/>
         <w:rPr>
           <w:rFonts w:ascii="Times New Roman" w:hAnsi="Times New Roman" w:cs="Times New Roman"/>
           <w:b/>
           <w:sz w:val="28"/>
         </w:rPr>
-        <w:t xml:space="preserve">adio </w:t>
-      </w:r>
-      <w:r>
-        <w:rPr>
-          <w:rFonts w:ascii="Times New Roman" w:hAnsi="Times New Roman" w:cs="Times New Roman"/>
-          <w:b/>
-          <w:sz w:val="28"/>
-        </w:rPr>
-        <w:t>T</w:t>
-      </w:r>
-      <w:r>
-        <w:rPr>
-          <w:rFonts w:ascii="Times New Roman" w:hAnsi="Times New Roman" w:cs="Times New Roman"/>
-          <w:b/>
-          <w:sz w:val="28"/>
-        </w:rPr>
-        <w:t>ransmission</w:t>
-      </w:r>
-      <w:r>
-        <w:rPr>
-          <w:rFonts w:ascii="Times New Roman" w:hAnsi="Times New Roman" w:cs="Times New Roman"/>
-          <w:b/>
-          <w:sz w:val="28"/>
-        </w:rPr>
-        <w:t xml:space="preserve"> Test</w:t>
-      </w:r>
+      </w:pPr>
     </w:p>
     <w:p>
       <w:pPr>
         <w:spacing w:after="120"/>
         <w:rPr>
           <w:rFonts w:ascii="Times New Roman" w:hAnsi="Times New Roman" w:cs="Times New Roman"/>
-          <w:b/>
-          <w:sz w:val="28"/>
-        </w:rPr>
-      </w:pPr>
+        </w:rPr>
+      </w:pPr>
+      <w:r>
+        <w:rPr>
+          <w:rFonts w:ascii="Times New Roman" w:hAnsi="Times New Roman" w:cs="Times New Roman"/>
+        </w:rPr>
+        <w:t xml:space="preserve">The radio is fundamental to the functionality of the Sputnik project. It provides the communication channel that will link the satellite to the ground station. Eventually, the radio will need to receive and transmit data </w:t>
+      </w:r>
+      <w:r>
+        <w:rPr>
+          <w:rFonts w:ascii="Times New Roman" w:hAnsi="Times New Roman" w:cs="Times New Roman"/>
+        </w:rPr>
+        <w:t>over</w:t>
+      </w:r>
+      <w:r>
+        <w:rPr>
+          <w:rFonts w:ascii="Times New Roman" w:hAnsi="Times New Roman" w:cs="Times New Roman"/>
+        </w:rPr>
+        <w:t xml:space="preserve"> a distance of approximately 400km; however, for th</w:t>
+      </w:r>
+      <w:r>
+        <w:rPr>
+          <w:rFonts w:ascii="Times New Roman" w:hAnsi="Times New Roman" w:cs="Times New Roman"/>
+        </w:rPr>
+        <w:t xml:space="preserve">is </w:t>
+      </w:r>
+      <w:r>
+        <w:rPr>
+          <w:rFonts w:ascii="Times New Roman" w:hAnsi="Times New Roman" w:cs="Times New Roman"/>
+        </w:rPr>
+        <w:t xml:space="preserve">project, </w:t>
+      </w:r>
+      <w:r>
+        <w:rPr>
+          <w:rFonts w:ascii="Times New Roman" w:hAnsi="Times New Roman" w:cs="Times New Roman"/>
+        </w:rPr>
+        <w:t>a transmission</w:t>
+      </w:r>
+      <w:r>
+        <w:rPr>
+          <w:rFonts w:ascii="Times New Roman" w:hAnsi="Times New Roman" w:cs="Times New Roman"/>
+        </w:rPr>
+        <w:t xml:space="preserve"> distance of 10km </w:t>
+      </w:r>
+      <w:r>
+        <w:rPr>
+          <w:rFonts w:ascii="Times New Roman" w:hAnsi="Times New Roman" w:cs="Times New Roman"/>
+        </w:rPr>
+        <w:t>is required</w:t>
+      </w:r>
+      <w:r>
+        <w:rPr>
+          <w:rFonts w:ascii="Times New Roman" w:hAnsi="Times New Roman" w:cs="Times New Roman"/>
+        </w:rPr>
+        <w:t xml:space="preserve"> (See functionality test)</w:t>
+      </w:r>
+      <w:r>
+        <w:rPr>
+          <w:rFonts w:ascii="Times New Roman" w:hAnsi="Times New Roman" w:cs="Times New Roman"/>
+        </w:rPr>
+        <w:t>.</w:t>
+      </w:r>
     </w:p>
     <w:p>
       <w:pPr>
@@ -4749,69 +4766,7 @@
         <w:rPr>
           <w:rFonts w:ascii="Times New Roman" w:hAnsi="Times New Roman" w:cs="Times New Roman"/>
         </w:rPr>
-        <w:t xml:space="preserve">The radio is fundamental to the functionality of the Sputnik project. It provides the communication channel that will link the satellite to the ground station. Eventually, the radio will need to receive and transmit data </w:t>
-      </w:r>
-      <w:r>
-        <w:rPr>
-          <w:rFonts w:ascii="Times New Roman" w:hAnsi="Times New Roman" w:cs="Times New Roman"/>
-        </w:rPr>
-        <w:t>over</w:t>
-      </w:r>
-      <w:r>
-        <w:rPr>
-          <w:rFonts w:ascii="Times New Roman" w:hAnsi="Times New Roman" w:cs="Times New Roman"/>
-        </w:rPr>
-        <w:t xml:space="preserve"> a distance of approximately 400km; however, for th</w:t>
-      </w:r>
-      <w:r>
-        <w:rPr>
-          <w:rFonts w:ascii="Times New Roman" w:hAnsi="Times New Roman" w:cs="Times New Roman"/>
-        </w:rPr>
-        <w:t xml:space="preserve">is </w:t>
-      </w:r>
-      <w:r>
-        <w:rPr>
-          <w:rFonts w:ascii="Times New Roman" w:hAnsi="Times New Roman" w:cs="Times New Roman"/>
-        </w:rPr>
-        <w:t xml:space="preserve">project, </w:t>
-      </w:r>
-      <w:r>
-        <w:rPr>
-          <w:rFonts w:ascii="Times New Roman" w:hAnsi="Times New Roman" w:cs="Times New Roman"/>
-        </w:rPr>
-        <w:t>a transmission</w:t>
-      </w:r>
-      <w:r>
-        <w:rPr>
-          <w:rFonts w:ascii="Times New Roman" w:hAnsi="Times New Roman" w:cs="Times New Roman"/>
-        </w:rPr>
-        <w:t xml:space="preserve"> distance of 10km </w:t>
-      </w:r>
-      <w:r>
-        <w:rPr>
-          <w:rFonts w:ascii="Times New Roman" w:hAnsi="Times New Roman" w:cs="Times New Roman"/>
-        </w:rPr>
-        <w:t>is required</w:t>
-      </w:r>
-      <w:r>
-        <w:rPr>
-          <w:rFonts w:ascii="Times New Roman" w:hAnsi="Times New Roman" w:cs="Times New Roman"/>
-        </w:rPr>
-        <w:t>.</w:t>
-      </w:r>
-    </w:p>
-    <w:p>
-      <w:pPr>
-        <w:spacing w:after="120"/>
-        <w:rPr>
-          <w:rFonts w:ascii="Times New Roman" w:hAnsi="Times New Roman" w:cs="Times New Roman"/>
-        </w:rPr>
-      </w:pPr>
-      <w:r>
-        <w:rPr>
-          <w:rFonts w:ascii="Times New Roman" w:hAnsi="Times New Roman" w:cs="Times New Roman"/>
-        </w:rPr>
-        <w:t>The purpose of this test is to confirm that the radio is capable of 10km transmission</w:t>
+        <w:t>The purpose of this test is to confirm that the radio is capable of transmission</w:t>
       </w:r>
       <w:r>
         <w:rPr>
@@ -4823,7 +4778,13 @@
         <w:rPr>
           <w:rFonts w:ascii="Times New Roman" w:hAnsi="Times New Roman" w:cs="Times New Roman"/>
         </w:rPr>
-        <w:t xml:space="preserve">. This test will be performed from one </w:t>
+        <w:t xml:space="preserve">. It will also test the capabilities of the implemented RF Switch, since the radio will need to switch between transmission and reception. </w:t>
+      </w:r>
+      <w:r>
+        <w:rPr>
+          <w:rFonts w:ascii="Times New Roman" w:hAnsi="Times New Roman" w:cs="Times New Roman"/>
+        </w:rPr>
+        <w:t xml:space="preserve">This test will be performed from one </w:t>
       </w:r>
       <w:r>
         <w:rPr>
@@ -4847,7 +4808,15 @@
         <w:rPr>
           <w:rFonts w:ascii="Times New Roman" w:hAnsi="Times New Roman" w:cs="Times New Roman"/>
         </w:rPr>
-        <w:t>the test givers will verify the distance covered during the test by collection GPS location data</w:t>
+        <w:t>the test givers will verify the distance covered durin</w:t>
+      </w:r>
+      <w:bookmarkStart w:id="2" w:name="_GoBack"/>
+      <w:bookmarkEnd w:id="2"/>
+      <w:r>
+        <w:rPr>
+          <w:rFonts w:ascii="Times New Roman" w:hAnsi="Times New Roman" w:cs="Times New Roman"/>
+        </w:rPr>
+        <w:t>g the test by collection GPS location data</w:t>
       </w:r>
       <w:r>
         <w:rPr>
@@ -4917,7 +4886,7 @@
       <w:tblPr>
         <w:tblW w:w="0" w:type="auto"/>
         <w:tblLayout w:type="fixed"/>
-        <w:tblLook w:val="00A0"/>
+        <w:tblLook w:val="00A0" w:firstRow="1" w:lastRow="0" w:firstColumn="1" w:lastColumn="0" w:noHBand="0" w:noVBand="0"/>
       </w:tblPr>
       <w:tblGrid>
         <w:gridCol w:w="468"/>
@@ -4975,17 +4944,8 @@
                 <w:rFonts w:ascii="Times New Roman" w:hAnsi="Times New Roman" w:cs="Times New Roman"/>
                 <w:sz w:val="22"/>
               </w:rPr>
-              <w:t xml:space="preserve">Shan </w:t>
-            </w:r>
-            <w:proofErr w:type="spellStart"/>
-            <w:r>
-              <w:rPr>
-                <w:rFonts w:ascii="Times New Roman" w:hAnsi="Times New Roman" w:cs="Times New Roman"/>
-                <w:sz w:val="22"/>
-              </w:rPr>
-              <w:t>Quinney</w:t>
-            </w:r>
-            <w:proofErr w:type="spellEnd"/>
+              <w:t>Shan Quinney</w:t>
+            </w:r>
           </w:p>
         </w:tc>
       </w:tr>
@@ -5032,7 +4992,14 @@
                 <w:rFonts w:ascii="Times New Roman" w:hAnsi="Times New Roman" w:cs="Times New Roman"/>
                 <w:sz w:val="22"/>
               </w:rPr>
-              <w:t>10km radio transmission</w:t>
+              <w:t>Radio T</w:t>
+            </w:r>
+            <w:r>
+              <w:rPr>
+                <w:rFonts w:ascii="Times New Roman" w:hAnsi="Times New Roman" w:cs="Times New Roman"/>
+                <w:sz w:val="22"/>
+              </w:rPr>
+              <w:t>ransmission</w:t>
             </w:r>
           </w:p>
         </w:tc>
@@ -5218,23 +5185,7 @@
                 <w:rFonts w:ascii="Times New Roman" w:hAnsi="Times New Roman" w:cs="Times New Roman"/>
                 <w:sz w:val="22"/>
               </w:rPr>
-              <w:t xml:space="preserve">  </w:t>
-            </w:r>
-            <w:proofErr w:type="gramStart"/>
-            <w:r>
-              <w:rPr>
-                <w:rFonts w:ascii="Times New Roman" w:hAnsi="Times New Roman" w:cs="Times New Roman"/>
-                <w:sz w:val="22"/>
-              </w:rPr>
-              <w:t>white</w:t>
-            </w:r>
-            <w:proofErr w:type="gramEnd"/>
-            <w:r>
-              <w:rPr>
-                <w:rFonts w:ascii="Times New Roman" w:hAnsi="Times New Roman" w:cs="Times New Roman"/>
-                <w:sz w:val="22"/>
-              </w:rPr>
-              <w:t xml:space="preserve"> box</w:t>
+              <w:t xml:space="preserve">  white box</w:t>
             </w:r>
           </w:p>
           <w:p>
@@ -5257,23 +5208,7 @@
                 <w:rFonts w:ascii="Times New Roman" w:hAnsi="Times New Roman" w:cs="Times New Roman"/>
                 <w:sz w:val="22"/>
               </w:rPr>
-              <w:t xml:space="preserve">  </w:t>
-            </w:r>
-            <w:proofErr w:type="gramStart"/>
-            <w:r>
-              <w:rPr>
-                <w:rFonts w:ascii="Times New Roman" w:hAnsi="Times New Roman" w:cs="Times New Roman"/>
-                <w:sz w:val="22"/>
-              </w:rPr>
-              <w:t>black</w:t>
-            </w:r>
-            <w:proofErr w:type="gramEnd"/>
-            <w:r>
-              <w:rPr>
-                <w:rFonts w:ascii="Times New Roman" w:hAnsi="Times New Roman" w:cs="Times New Roman"/>
-                <w:sz w:val="22"/>
-              </w:rPr>
-              <w:t xml:space="preserve"> box</w:t>
+              <w:t xml:space="preserve">  black box</w:t>
             </w:r>
           </w:p>
         </w:tc>
@@ -5545,7 +5480,21 @@
                 <w:rFonts w:ascii="Times New Roman" w:hAnsi="Times New Roman" w:cs="Times New Roman"/>
                 <w:sz w:val="18"/>
               </w:rPr>
-              <w:t>Determine location A and location B, where there is a minimal distance of 10km between points A and B. Have at least one team member located at location A and at least one other team member located at location B. Each location will have a Sputnik radio board with sufficient power supply. Each location will also have a method to verify GPS and time</w:t>
+              <w:t xml:space="preserve">Determine location A and location B, where there is a minimal distance of </w:t>
+            </w:r>
+            <w:r>
+              <w:rPr>
+                <w:rFonts w:ascii="Times New Roman" w:hAnsi="Times New Roman" w:cs="Times New Roman"/>
+                <w:sz w:val="18"/>
+              </w:rPr>
+              <w:t>10m</w:t>
+            </w:r>
+            <w:r>
+              <w:rPr>
+                <w:rFonts w:ascii="Times New Roman" w:hAnsi="Times New Roman" w:cs="Times New Roman"/>
+                <w:sz w:val="18"/>
+              </w:rPr>
+              <w:t xml:space="preserve"> between points A and B. Have at least one team member located at location A and at least one other team member located at location B. Each location will have a Sputnik radio board with sufficient power supply. Each location will also have a method to verify GPS and time</w:t>
             </w:r>
             <w:r>
               <w:rPr>
@@ -6226,21 +6175,7 @@
         <w:rPr>
           <w:rFonts w:ascii="Times New Roman" w:hAnsi="Times New Roman" w:cs="Times New Roman"/>
         </w:rPr>
-        <w:t xml:space="preserve"> half of the project. Eventually, this system will consist of a radiation hardened </w:t>
-      </w:r>
-      <w:proofErr w:type="spellStart"/>
-      <w:r>
-        <w:rPr>
-          <w:rFonts w:ascii="Times New Roman" w:hAnsi="Times New Roman" w:cs="Times New Roman"/>
-        </w:rPr>
-        <w:t>ATMega</w:t>
-      </w:r>
-      <w:proofErr w:type="spellEnd"/>
-      <w:r>
-        <w:rPr>
-          <w:rFonts w:ascii="Times New Roman" w:hAnsi="Times New Roman" w:cs="Times New Roman"/>
-        </w:rPr>
-        <w:t xml:space="preserve"> controller with supporting rad</w:t>
+        <w:t xml:space="preserve"> half of the project. Eventually, this system will consist of a radiation hardened ATMega controller with supporting rad</w:t>
       </w:r>
       <w:r>
         <w:rPr>
@@ -6264,21 +6199,7 @@
         <w:rPr>
           <w:rFonts w:ascii="Times New Roman" w:hAnsi="Times New Roman" w:cs="Times New Roman"/>
         </w:rPr>
-        <w:t xml:space="preserve"> LDO. For now, the controller is a standard, off-the-shelf </w:t>
-      </w:r>
-      <w:proofErr w:type="spellStart"/>
-      <w:r>
-        <w:rPr>
-          <w:rFonts w:ascii="Times New Roman" w:hAnsi="Times New Roman" w:cs="Times New Roman"/>
-        </w:rPr>
-        <w:t>ATMega</w:t>
-      </w:r>
-      <w:proofErr w:type="spellEnd"/>
-      <w:r>
-        <w:rPr>
-          <w:rFonts w:ascii="Times New Roman" w:hAnsi="Times New Roman" w:cs="Times New Roman"/>
-        </w:rPr>
-        <w:t xml:space="preserve"> chip.</w:t>
+        <w:t xml:space="preserve"> LDO. For now, the controller is a standard, off-the-shelf ATMega chip.</w:t>
       </w:r>
     </w:p>
     <w:p>
@@ -6306,7 +6227,6 @@
         </w:rPr>
         <w:t xml:space="preserve">is the </w:t>
       </w:r>
-      <w:proofErr w:type="spellStart"/>
       <w:r>
         <w:rPr>
           <w:rFonts w:ascii="Times New Roman" w:hAnsi="Times New Roman" w:cs="Times New Roman"/>
@@ -6317,14 +6237,7 @@
         <w:rPr>
           <w:rFonts w:ascii="Times New Roman" w:hAnsi="Times New Roman" w:cs="Times New Roman"/>
         </w:rPr>
-        <w:t>wox</w:t>
-      </w:r>
-      <w:proofErr w:type="spellEnd"/>
-      <w:r>
-        <w:rPr>
-          <w:rFonts w:ascii="Times New Roman" w:hAnsi="Times New Roman" w:cs="Times New Roman"/>
-        </w:rPr>
-        <w:t xml:space="preserve"> lock-up test. In this test, the </w:t>
+        <w:t xml:space="preserve">wox lock-up test. In this test, the </w:t>
       </w:r>
       <w:r>
         <w:rPr>
@@ -6336,21 +6249,7 @@
         <w:rPr>
           <w:rFonts w:ascii="Times New Roman" w:hAnsi="Times New Roman" w:cs="Times New Roman"/>
         </w:rPr>
-        <w:t xml:space="preserve"> on the </w:t>
-      </w:r>
-      <w:proofErr w:type="spellStart"/>
-      <w:r>
-        <w:rPr>
-          <w:rFonts w:ascii="Times New Roman" w:hAnsi="Times New Roman" w:cs="Times New Roman"/>
-        </w:rPr>
-        <w:t>kwox</w:t>
-      </w:r>
-      <w:proofErr w:type="spellEnd"/>
-      <w:r>
-        <w:rPr>
-          <w:rFonts w:ascii="Times New Roman" w:hAnsi="Times New Roman" w:cs="Times New Roman"/>
-        </w:rPr>
-        <w:t xml:space="preserve"> will be shorted to cause </w:t>
+        <w:t xml:space="preserve"> on the kwox will be shorted to cause </w:t>
       </w:r>
       <w:r>
         <w:rPr>
@@ -6362,21 +6261,7 @@
         <w:rPr>
           <w:rFonts w:ascii="Times New Roman" w:hAnsi="Times New Roman" w:cs="Times New Roman"/>
         </w:rPr>
-        <w:t xml:space="preserve">. The </w:t>
-      </w:r>
-      <w:proofErr w:type="spellStart"/>
-      <w:r>
-        <w:rPr>
-          <w:rFonts w:ascii="Times New Roman" w:hAnsi="Times New Roman" w:cs="Times New Roman"/>
-        </w:rPr>
-        <w:t>ATMega</w:t>
-      </w:r>
-      <w:proofErr w:type="spellEnd"/>
-      <w:r>
-        <w:rPr>
-          <w:rFonts w:ascii="Times New Roman" w:hAnsi="Times New Roman" w:cs="Times New Roman"/>
-        </w:rPr>
-        <w:t xml:space="preserve"> should </w:t>
+        <w:t xml:space="preserve">. The ATMega should </w:t>
       </w:r>
       <w:r>
         <w:rPr>
@@ -6394,21 +6279,7 @@
         <w:rPr>
           <w:rFonts w:ascii="Times New Roman" w:hAnsi="Times New Roman" w:cs="Times New Roman"/>
         </w:rPr>
-        <w:t xml:space="preserve">radio is no longer functioning properly and trigger the reset line on the </w:t>
-      </w:r>
-      <w:proofErr w:type="spellStart"/>
-      <w:r>
-        <w:rPr>
-          <w:rFonts w:ascii="Times New Roman" w:hAnsi="Times New Roman" w:cs="Times New Roman"/>
-        </w:rPr>
-        <w:t>kwox</w:t>
-      </w:r>
-      <w:proofErr w:type="spellEnd"/>
-      <w:r>
-        <w:rPr>
-          <w:rFonts w:ascii="Times New Roman" w:hAnsi="Times New Roman" w:cs="Times New Roman"/>
-        </w:rPr>
-        <w:t xml:space="preserve"> to initiate a reboot. </w:t>
+        <w:t xml:space="preserve">radio is no longer functioning properly and trigger the reset line on the kwox to initiate a reboot. </w:t>
       </w:r>
     </w:p>
     <w:p>
@@ -6432,7 +6303,7 @@
       <w:tblPr>
         <w:tblW w:w="0" w:type="auto"/>
         <w:tblLayout w:type="fixed"/>
-        <w:tblLook w:val="00A0"/>
+        <w:tblLook w:val="00A0" w:firstRow="1" w:lastRow="0" w:firstColumn="1" w:lastColumn="0" w:noHBand="0" w:noVBand="0"/>
       </w:tblPr>
       <w:tblGrid>
         <w:gridCol w:w="468"/>
@@ -6490,17 +6361,8 @@
                 <w:rFonts w:ascii="Times New Roman" w:hAnsi="Times New Roman" w:cs="Times New Roman"/>
                 <w:sz w:val="22"/>
               </w:rPr>
-              <w:t xml:space="preserve">Shan </w:t>
-            </w:r>
-            <w:proofErr w:type="spellStart"/>
-            <w:r>
-              <w:rPr>
-                <w:rFonts w:ascii="Times New Roman" w:hAnsi="Times New Roman" w:cs="Times New Roman"/>
-                <w:sz w:val="22"/>
-              </w:rPr>
-              <w:t>Quinney</w:t>
-            </w:r>
-            <w:proofErr w:type="spellEnd"/>
+              <w:t>Shan Quinney</w:t>
+            </w:r>
           </w:p>
         </w:tc>
       </w:tr>
@@ -6719,23 +6581,7 @@
                 <w:rFonts w:ascii="Times New Roman" w:hAnsi="Times New Roman" w:cs="Times New Roman"/>
                 <w:sz w:val="22"/>
               </w:rPr>
-              <w:t xml:space="preserve">  </w:t>
-            </w:r>
-            <w:proofErr w:type="gramStart"/>
-            <w:r>
-              <w:rPr>
-                <w:rFonts w:ascii="Times New Roman" w:hAnsi="Times New Roman" w:cs="Times New Roman"/>
-                <w:sz w:val="22"/>
-              </w:rPr>
-              <w:t>white</w:t>
-            </w:r>
-            <w:proofErr w:type="gramEnd"/>
-            <w:r>
-              <w:rPr>
-                <w:rFonts w:ascii="Times New Roman" w:hAnsi="Times New Roman" w:cs="Times New Roman"/>
-                <w:sz w:val="22"/>
-              </w:rPr>
-              <w:t xml:space="preserve"> box</w:t>
+              <w:t xml:space="preserve">  white box</w:t>
             </w:r>
           </w:p>
           <w:p>
@@ -6758,23 +6604,7 @@
                 <w:rFonts w:ascii="Times New Roman" w:hAnsi="Times New Roman" w:cs="Times New Roman"/>
                 <w:sz w:val="22"/>
               </w:rPr>
-              <w:t xml:space="preserve">  </w:t>
-            </w:r>
-            <w:proofErr w:type="gramStart"/>
-            <w:r>
-              <w:rPr>
-                <w:rFonts w:ascii="Times New Roman" w:hAnsi="Times New Roman" w:cs="Times New Roman"/>
-                <w:sz w:val="22"/>
-              </w:rPr>
-              <w:t>black</w:t>
-            </w:r>
-            <w:proofErr w:type="gramEnd"/>
-            <w:r>
-              <w:rPr>
-                <w:rFonts w:ascii="Times New Roman" w:hAnsi="Times New Roman" w:cs="Times New Roman"/>
-                <w:sz w:val="22"/>
-              </w:rPr>
-              <w:t xml:space="preserve"> box</w:t>
+              <w:t xml:space="preserve">  black box</w:t>
             </w:r>
           </w:p>
         </w:tc>
@@ -7264,23 +7094,21 @@
                 <w:rFonts w:ascii="Times New Roman" w:hAnsi="Times New Roman" w:cs="Times New Roman"/>
                 <w:sz w:val="18"/>
               </w:rPr>
-              <w:t xml:space="preserve">The </w:t>
-            </w:r>
-            <w:proofErr w:type="spellStart"/>
+              <w:t xml:space="preserve">The kwox will </w:t>
+            </w:r>
             <w:r>
               <w:rPr>
                 <w:rFonts w:ascii="Times New Roman" w:hAnsi="Times New Roman" w:cs="Times New Roman"/>
                 <w:sz w:val="18"/>
               </w:rPr>
-              <w:t>kwox</w:t>
-            </w:r>
-            <w:proofErr w:type="spellEnd"/>
+              <w:t>lose</w:t>
+            </w:r>
             <w:r>
               <w:rPr>
                 <w:rFonts w:ascii="Times New Roman" w:hAnsi="Times New Roman" w:cs="Times New Roman"/>
                 <w:sz w:val="18"/>
               </w:rPr>
-              <w:t xml:space="preserve"> will loose the signal from the crystal.</w:t>
+              <w:t xml:space="preserve"> the signal from the crystal.</w:t>
             </w:r>
           </w:p>
         </w:tc>
@@ -7387,23 +7215,7 @@
                 <w:rFonts w:ascii="Times New Roman" w:hAnsi="Times New Roman" w:cs="Times New Roman"/>
                 <w:sz w:val="16"/>
               </w:rPr>
-              <w:t xml:space="preserve">Probe the UART line between the controller and the </w:t>
-            </w:r>
-            <w:proofErr w:type="spellStart"/>
-            <w:r>
-              <w:rPr>
-                <w:rFonts w:ascii="Times New Roman" w:hAnsi="Times New Roman" w:cs="Times New Roman"/>
-                <w:sz w:val="16"/>
-              </w:rPr>
-              <w:t>kwox</w:t>
-            </w:r>
-            <w:proofErr w:type="spellEnd"/>
-            <w:r>
-              <w:rPr>
-                <w:rFonts w:ascii="Times New Roman" w:hAnsi="Times New Roman" w:cs="Times New Roman"/>
-                <w:sz w:val="16"/>
-              </w:rPr>
-              <w:t xml:space="preserve"> to determine that the life line signal is lost</w:t>
+              <w:t>Probe the UART line between the controller and the kwox to determine that the life line signal is lost</w:t>
             </w:r>
           </w:p>
         </w:tc>
@@ -7425,23 +7237,7 @@
                 <w:rFonts w:ascii="Times New Roman" w:hAnsi="Times New Roman" w:cs="Times New Roman"/>
                 <w:sz w:val="18"/>
               </w:rPr>
-              <w:t xml:space="preserve">The UART line will be free of any signal between the </w:t>
-            </w:r>
-            <w:proofErr w:type="spellStart"/>
-            <w:r>
-              <w:rPr>
-                <w:rFonts w:ascii="Times New Roman" w:hAnsi="Times New Roman" w:cs="Times New Roman"/>
-                <w:sz w:val="18"/>
-              </w:rPr>
-              <w:t>kwox</w:t>
-            </w:r>
-            <w:proofErr w:type="spellEnd"/>
-            <w:r>
-              <w:rPr>
-                <w:rFonts w:ascii="Times New Roman" w:hAnsi="Times New Roman" w:cs="Times New Roman"/>
-                <w:sz w:val="18"/>
-              </w:rPr>
-              <w:t xml:space="preserve"> and the controller.</w:t>
+              <w:t>The UART line will be free of any signal between the kwox and the controller.</w:t>
             </w:r>
           </w:p>
         </w:tc>
@@ -7548,23 +7344,7 @@
                 <w:rFonts w:ascii="Times New Roman" w:hAnsi="Times New Roman" w:cs="Times New Roman"/>
                 <w:sz w:val="16"/>
               </w:rPr>
-              <w:t xml:space="preserve">Monitor the controller to ensure that the reset line on the </w:t>
-            </w:r>
-            <w:proofErr w:type="spellStart"/>
-            <w:r>
-              <w:rPr>
-                <w:rFonts w:ascii="Times New Roman" w:hAnsi="Times New Roman" w:cs="Times New Roman"/>
-                <w:sz w:val="16"/>
-              </w:rPr>
-              <w:t>kwox</w:t>
-            </w:r>
-            <w:proofErr w:type="spellEnd"/>
-            <w:r>
-              <w:rPr>
-                <w:rFonts w:ascii="Times New Roman" w:hAnsi="Times New Roman" w:cs="Times New Roman"/>
-                <w:sz w:val="16"/>
-              </w:rPr>
-              <w:t xml:space="preserve"> has been activated</w:t>
+              <w:t>Monitor the controller to ensure that the reset line on the kwox has been activated</w:t>
             </w:r>
           </w:p>
         </w:tc>
@@ -7586,23 +7366,7 @@
                 <w:rFonts w:ascii="Times New Roman" w:hAnsi="Times New Roman" w:cs="Times New Roman"/>
                 <w:sz w:val="18"/>
               </w:rPr>
-              <w:t xml:space="preserve">The reset line on the </w:t>
-            </w:r>
-            <w:proofErr w:type="spellStart"/>
-            <w:r>
-              <w:rPr>
-                <w:rFonts w:ascii="Times New Roman" w:hAnsi="Times New Roman" w:cs="Times New Roman"/>
-                <w:sz w:val="18"/>
-              </w:rPr>
-              <w:t>kwox</w:t>
-            </w:r>
-            <w:proofErr w:type="spellEnd"/>
-            <w:r>
-              <w:rPr>
-                <w:rFonts w:ascii="Times New Roman" w:hAnsi="Times New Roman" w:cs="Times New Roman"/>
-                <w:sz w:val="18"/>
-              </w:rPr>
-              <w:t xml:space="preserve"> will be activated in an effort to reboot the device.</w:t>
+              <w:t>The reset line on the kwox will be activated in an effort to reboot the device.</w:t>
             </w:r>
           </w:p>
         </w:tc>
@@ -7842,7 +7606,7 @@
       <w:tblPr>
         <w:tblW w:w="0" w:type="auto"/>
         <w:tblLayout w:type="fixed"/>
-        <w:tblLook w:val="00A0"/>
+        <w:tblLook w:val="00A0" w:firstRow="1" w:lastRow="0" w:firstColumn="1" w:lastColumn="0" w:noHBand="0" w:noVBand="0"/>
       </w:tblPr>
       <w:tblGrid>
         <w:gridCol w:w="468"/>
@@ -8078,23 +7842,7 @@
                 <w:rFonts w:ascii="Times New Roman" w:hAnsi="Times New Roman" w:cs="Times New Roman"/>
                 <w:sz w:val="22"/>
               </w:rPr>
-              <w:t xml:space="preserve">  </w:t>
-            </w:r>
-            <w:proofErr w:type="gramStart"/>
-            <w:r>
-              <w:rPr>
-                <w:rFonts w:ascii="Times New Roman" w:hAnsi="Times New Roman" w:cs="Times New Roman"/>
-                <w:sz w:val="22"/>
-              </w:rPr>
-              <w:t>white</w:t>
-            </w:r>
-            <w:proofErr w:type="gramEnd"/>
-            <w:r>
-              <w:rPr>
-                <w:rFonts w:ascii="Times New Roman" w:hAnsi="Times New Roman" w:cs="Times New Roman"/>
-                <w:sz w:val="22"/>
-              </w:rPr>
-              <w:t xml:space="preserve"> box</w:t>
+              <w:t xml:space="preserve">  white box</w:t>
             </w:r>
           </w:p>
           <w:p>
@@ -8117,23 +7865,7 @@
                 <w:rFonts w:ascii="Times New Roman" w:hAnsi="Times New Roman" w:cs="Times New Roman"/>
                 <w:sz w:val="22"/>
               </w:rPr>
-              <w:t xml:space="preserve">  </w:t>
-            </w:r>
-            <w:proofErr w:type="gramStart"/>
-            <w:r>
-              <w:rPr>
-                <w:rFonts w:ascii="Times New Roman" w:hAnsi="Times New Roman" w:cs="Times New Roman"/>
-                <w:sz w:val="22"/>
-              </w:rPr>
-              <w:t>black</w:t>
-            </w:r>
-            <w:proofErr w:type="gramEnd"/>
-            <w:r>
-              <w:rPr>
-                <w:rFonts w:ascii="Times New Roman" w:hAnsi="Times New Roman" w:cs="Times New Roman"/>
-                <w:sz w:val="22"/>
-              </w:rPr>
-              <w:t xml:space="preserve"> box</w:t>
+              <w:t xml:space="preserve">  black box</w:t>
             </w:r>
           </w:p>
         </w:tc>
@@ -8938,19 +8670,45 @@
     </w:p>
     <w:p/>
     <w:sectPr>
-      <w:footerReference w:type="even" r:id="rId6"/>
-      <w:footerReference w:type="default" r:id="rId7"/>
+      <w:footerReference w:type="even" r:id="rId8"/>
+      <w:footerReference w:type="default" r:id="rId9"/>
       <w:pgSz w:w="12240" w:h="15840"/>
-      <w:pgMar w:top="1440" w:right="1800" w:bottom="1440" w:left="1800" w:gutter="0"/>
+      <w:pgMar w:top="1440" w:right="1800" w:bottom="1440" w:left="1800" w:header="720" w:footer="720" w:gutter="0"/>
       <w:pgNumType w:start="0"/>
+      <w:cols w:space="720"/>
       <w:titlePg/>
     </w:sectPr>
   </w:body>
 </w:document>
 </file>
 
+<file path=word/endnotes.xml><?xml version="1.0" encoding="utf-8"?>
+<w:endnotes xmlns:wpc="http://schemas.microsoft.com/office/word/2010/wordprocessingCanvas" xmlns:cx="http://schemas.microsoft.com/office/drawing/2014/chartex" xmlns:cx1="http://schemas.microsoft.com/office/drawing/2015/9/8/chartex" xmlns:cx2="http://schemas.microsoft.com/office/drawing/2015/10/21/chartex" xmlns:mc="http://schemas.openxmlformats.org/markup-compatibility/2006" xmlns:o="urn:schemas-microsoft-com:office:office" xmlns:r="http://schemas.openxmlformats.org/officeDocument/2006/relationships" xmlns:m="http://schemas.openxmlformats.org/officeDocument/2006/math" xmlns:v="urn:schemas-microsoft-com:vml" xmlns:wp14="http://schemas.microsoft.com/office/word/2010/wordprocessingDrawing" xmlns:wp="http://schemas.openxmlformats.org/drawingml/2006/wordprocessingDrawing" xmlns:w10="urn:schemas-microsoft-com:office:word" xmlns:w="http://schemas.openxmlformats.org/wordprocessingml/2006/main" xmlns:w14="http://schemas.microsoft.com/office/word/2010/wordml" xmlns:w15="http://schemas.microsoft.com/office/word/2012/wordml" xmlns:w16se="http://schemas.microsoft.com/office/word/2015/wordml/symex" xmlns:wpg="http://schemas.microsoft.com/office/word/2010/wordprocessingGroup" xmlns:wpi="http://schemas.microsoft.com/office/word/2010/wordprocessingInk" xmlns:wne="http://schemas.microsoft.com/office/word/2006/wordml" xmlns:wps="http://schemas.microsoft.com/office/word/2010/wordprocessingShape" mc:Ignorable="w14 w15 w16se wp14">
+  <w:endnote w:type="separator" w:id="-1">
+    <w:p>
+      <w:pPr>
+        <w:spacing w:after="0"/>
+      </w:pPr>
+      <w:r>
+        <w:separator/>
+      </w:r>
+    </w:p>
+  </w:endnote>
+  <w:endnote w:type="continuationSeparator" w:id="0">
+    <w:p>
+      <w:pPr>
+        <w:spacing w:after="0"/>
+      </w:pPr>
+      <w:r>
+        <w:continuationSeparator/>
+      </w:r>
+    </w:p>
+  </w:endnote>
+</w:endnotes>
+</file>
+
 <file path=word/footer1.xml><?xml version="1.0" encoding="utf-8"?>
-<w:ftr xmlns:mv="urn:schemas-microsoft-com:mac:vml" xmlns:mo="http://schemas.microsoft.com/office/mac/office/2008/main" xmlns:ve="http://schemas.openxmlformats.org/markup-compatibility/2006" xmlns:o="urn:schemas-microsoft-com:office:office" xmlns:r="http://schemas.openxmlformats.org/officeDocument/2006/relationships" xmlns:m="http://schemas.openxmlformats.org/officeDocument/2006/math" xmlns:v="urn:schemas-microsoft-com:vml" xmlns:w10="urn:schemas-microsoft-com:office:word" xmlns:w="http://schemas.openxmlformats.org/wordprocessingml/2006/main" xmlns:wne="http://schemas.microsoft.com/office/word/2006/wordml" xmlns:wp="http://schemas.openxmlformats.org/drawingml/2006/wordprocessingDrawing">
+<w:ftr xmlns:wpc="http://schemas.microsoft.com/office/word/2010/wordprocessingCanvas" xmlns:cx="http://schemas.microsoft.com/office/drawing/2014/chartex" xmlns:cx1="http://schemas.microsoft.com/office/drawing/2015/9/8/chartex" xmlns:cx2="http://schemas.microsoft.com/office/drawing/2015/10/21/chartex" xmlns:mc="http://schemas.openxmlformats.org/markup-compatibility/2006" xmlns:o="urn:schemas-microsoft-com:office:office" xmlns:r="http://schemas.openxmlformats.org/officeDocument/2006/relationships" xmlns:m="http://schemas.openxmlformats.org/officeDocument/2006/math" xmlns:v="urn:schemas-microsoft-com:vml" xmlns:wp14="http://schemas.microsoft.com/office/word/2010/wordprocessingDrawing" xmlns:wp="http://schemas.openxmlformats.org/drawingml/2006/wordprocessingDrawing" xmlns:w10="urn:schemas-microsoft-com:office:word" xmlns:w="http://schemas.openxmlformats.org/wordprocessingml/2006/main" xmlns:w14="http://schemas.microsoft.com/office/word/2010/wordml" xmlns:w15="http://schemas.microsoft.com/office/word/2012/wordml" xmlns:w16se="http://schemas.microsoft.com/office/word/2015/wordml/symex" xmlns:wpg="http://schemas.microsoft.com/office/word/2010/wordprocessingGroup" xmlns:wpi="http://schemas.microsoft.com/office/word/2010/wordprocessingInk" xmlns:wne="http://schemas.microsoft.com/office/word/2006/wordml" xmlns:wps="http://schemas.microsoft.com/office/word/2010/wordprocessingShape" mc:Ignorable="w14 w15 w16se wp14">
   <w:p>
     <w:pPr>
       <w:pStyle w:val="Footer"/>
@@ -8988,7 +8746,7 @@
 </file>
 
 <file path=word/footer2.xml><?xml version="1.0" encoding="utf-8"?>
-<w:ftr xmlns:mv="urn:schemas-microsoft-com:mac:vml" xmlns:mo="http://schemas.microsoft.com/office/mac/office/2008/main" xmlns:ve="http://schemas.openxmlformats.org/markup-compatibility/2006" xmlns:o="urn:schemas-microsoft-com:office:office" xmlns:r="http://schemas.openxmlformats.org/officeDocument/2006/relationships" xmlns:m="http://schemas.openxmlformats.org/officeDocument/2006/math" xmlns:v="urn:schemas-microsoft-com:vml" xmlns:w10="urn:schemas-microsoft-com:office:word" xmlns:w="http://schemas.openxmlformats.org/wordprocessingml/2006/main" xmlns:wne="http://schemas.microsoft.com/office/word/2006/wordml" xmlns:wp="http://schemas.openxmlformats.org/drawingml/2006/wordprocessingDrawing">
+<w:ftr xmlns:wpc="http://schemas.microsoft.com/office/word/2010/wordprocessingCanvas" xmlns:cx="http://schemas.microsoft.com/office/drawing/2014/chartex" xmlns:cx1="http://schemas.microsoft.com/office/drawing/2015/9/8/chartex" xmlns:cx2="http://schemas.microsoft.com/office/drawing/2015/10/21/chartex" xmlns:mc="http://schemas.openxmlformats.org/markup-compatibility/2006" xmlns:o="urn:schemas-microsoft-com:office:office" xmlns:r="http://schemas.openxmlformats.org/officeDocument/2006/relationships" xmlns:m="http://schemas.openxmlformats.org/officeDocument/2006/math" xmlns:v="urn:schemas-microsoft-com:vml" xmlns:wp14="http://schemas.microsoft.com/office/word/2010/wordprocessingDrawing" xmlns:wp="http://schemas.openxmlformats.org/drawingml/2006/wordprocessingDrawing" xmlns:w10="urn:schemas-microsoft-com:office:word" xmlns:w="http://schemas.openxmlformats.org/wordprocessingml/2006/main" xmlns:w14="http://schemas.microsoft.com/office/word/2010/wordml" xmlns:w15="http://schemas.microsoft.com/office/word/2012/wordml" xmlns:w16se="http://schemas.microsoft.com/office/word/2015/wordml/symex" xmlns:wpg="http://schemas.microsoft.com/office/word/2010/wordprocessingGroup" xmlns:wpi="http://schemas.microsoft.com/office/word/2010/wordprocessingInk" xmlns:wne="http://schemas.microsoft.com/office/word/2006/wordml" xmlns:wps="http://schemas.microsoft.com/office/word/2010/wordprocessingShape" mc:Ignorable="w14 w15 w16se wp14">
   <w:p>
     <w:pPr>
       <w:pStyle w:val="Footer"/>
@@ -9020,7 +8778,7 @@
         <w:rStyle w:val="PageNumber"/>
         <w:noProof/>
       </w:rPr>
-      <w:t>6</w:t>
+      <w:t>5</w:t>
     </w:r>
     <w:r>
       <w:rPr>
@@ -9038,9 +8796,34 @@
 </w:ftr>
 </file>
 
+<file path=word/footnotes.xml><?xml version="1.0" encoding="utf-8"?>
+<w:footnotes xmlns:wpc="http://schemas.microsoft.com/office/word/2010/wordprocessingCanvas" xmlns:cx="http://schemas.microsoft.com/office/drawing/2014/chartex" xmlns:cx1="http://schemas.microsoft.com/office/drawing/2015/9/8/chartex" xmlns:cx2="http://schemas.microsoft.com/office/drawing/2015/10/21/chartex" xmlns:mc="http://schemas.openxmlformats.org/markup-compatibility/2006" xmlns:o="urn:schemas-microsoft-com:office:office" xmlns:r="http://schemas.openxmlformats.org/officeDocument/2006/relationships" xmlns:m="http://schemas.openxmlformats.org/officeDocument/2006/math" xmlns:v="urn:schemas-microsoft-com:vml" xmlns:wp14="http://schemas.microsoft.com/office/word/2010/wordprocessingDrawing" xmlns:wp="http://schemas.openxmlformats.org/drawingml/2006/wordprocessingDrawing" xmlns:w10="urn:schemas-microsoft-com:office:word" xmlns:w="http://schemas.openxmlformats.org/wordprocessingml/2006/main" xmlns:w14="http://schemas.microsoft.com/office/word/2010/wordml" xmlns:w15="http://schemas.microsoft.com/office/word/2012/wordml" xmlns:w16se="http://schemas.microsoft.com/office/word/2015/wordml/symex" xmlns:wpg="http://schemas.microsoft.com/office/word/2010/wordprocessingGroup" xmlns:wpi="http://schemas.microsoft.com/office/word/2010/wordprocessingInk" xmlns:wne="http://schemas.microsoft.com/office/word/2006/wordml" xmlns:wps="http://schemas.microsoft.com/office/word/2010/wordprocessingShape" mc:Ignorable="w14 w15 w16se wp14">
+  <w:footnote w:type="separator" w:id="-1">
+    <w:p>
+      <w:pPr>
+        <w:spacing w:after="0"/>
+      </w:pPr>
+      <w:r>
+        <w:separator/>
+      </w:r>
+    </w:p>
+  </w:footnote>
+  <w:footnote w:type="continuationSeparator" w:id="0">
+    <w:p>
+      <w:pPr>
+        <w:spacing w:after="0"/>
+      </w:pPr>
+      <w:r>
+        <w:continuationSeparator/>
+      </w:r>
+    </w:p>
+  </w:footnote>
+</w:footnotes>
+</file>
+
 <file path=word/numbering.xml><?xml version="1.0" encoding="utf-8"?>
-<w:numbering xmlns:mv="urn:schemas-microsoft-com:mac:vml" xmlns:mo="http://schemas.microsoft.com/office/mac/office/2008/main" xmlns:ve="http://schemas.openxmlformats.org/markup-compatibility/2006" xmlns:o="urn:schemas-microsoft-com:office:office" xmlns:r="http://schemas.openxmlformats.org/officeDocument/2006/relationships" xmlns:m="http://schemas.openxmlformats.org/officeDocument/2006/math" xmlns:v="urn:schemas-microsoft-com:vml" xmlns:w10="urn:schemas-microsoft-com:office:word" xmlns:w="http://schemas.openxmlformats.org/wordprocessingml/2006/main" xmlns:wne="http://schemas.microsoft.com/office/word/2006/wordml" xmlns:wp="http://schemas.openxmlformats.org/drawingml/2006/wordprocessingDrawing">
-  <w:abstractNum w:abstractNumId="0">
+<w:numbering xmlns:wpc="http://schemas.microsoft.com/office/word/2010/wordprocessingCanvas" xmlns:cx="http://schemas.microsoft.com/office/drawing/2014/chartex" xmlns:cx1="http://schemas.microsoft.com/office/drawing/2015/9/8/chartex" xmlns:cx2="http://schemas.microsoft.com/office/drawing/2015/10/21/chartex" xmlns:mc="http://schemas.openxmlformats.org/markup-compatibility/2006" xmlns:o="urn:schemas-microsoft-com:office:office" xmlns:r="http://schemas.openxmlformats.org/officeDocument/2006/relationships" xmlns:m="http://schemas.openxmlformats.org/officeDocument/2006/math" xmlns:v="urn:schemas-microsoft-com:vml" xmlns:wp14="http://schemas.microsoft.com/office/word/2010/wordprocessingDrawing" xmlns:wp="http://schemas.openxmlformats.org/drawingml/2006/wordprocessingDrawing" xmlns:w10="urn:schemas-microsoft-com:office:word" xmlns:w="http://schemas.openxmlformats.org/wordprocessingml/2006/main" xmlns:w14="http://schemas.microsoft.com/office/word/2010/wordml" xmlns:w15="http://schemas.microsoft.com/office/word/2012/wordml" xmlns:w16se="http://schemas.microsoft.com/office/word/2015/wordml/symex" xmlns:wpg="http://schemas.microsoft.com/office/word/2010/wordprocessingGroup" xmlns:wpi="http://schemas.microsoft.com/office/word/2010/wordprocessingInk" xmlns:wne="http://schemas.microsoft.com/office/word/2006/wordml" xmlns:wps="http://schemas.microsoft.com/office/word/2010/wordprocessingShape" mc:Ignorable="w14 w15 w16se wp14">
+  <w:abstractNum w:abstractNumId="0" w15:restartNumberingAfterBreak="0">
     <w:nsid w:val="00000001"/>
     <w:multiLevelType w:val="hybridMultilevel"/>
     <w:tmpl w:val="00000001"/>
@@ -9094,7 +8877,7 @@
       <w:lvlJc w:val="left"/>
     </w:lvl>
   </w:abstractNum>
-  <w:abstractNum w:abstractNumId="1">
+  <w:abstractNum w:abstractNumId="1" w15:restartNumberingAfterBreak="0">
     <w:nsid w:val="00000002"/>
     <w:multiLevelType w:val="hybridMultilevel"/>
     <w:tmpl w:val="00000002"/>
@@ -9152,7 +8935,7 @@
       <w:lvlJc w:val="left"/>
     </w:lvl>
   </w:abstractNum>
-  <w:abstractNum w:abstractNumId="2">
+  <w:abstractNum w:abstractNumId="2" w15:restartNumberingAfterBreak="0">
     <w:nsid w:val="00A436F9"/>
     <w:multiLevelType w:val="hybridMultilevel"/>
     <w:tmpl w:val="3A52A544"/>
@@ -9262,7 +9045,7 @@
       </w:rPr>
     </w:lvl>
   </w:abstractNum>
-  <w:abstractNum w:abstractNumId="3">
+  <w:abstractNum w:abstractNumId="3" w15:restartNumberingAfterBreak="0">
     <w:nsid w:val="7F27491C"/>
     <w:multiLevelType w:val="hybridMultilevel"/>
     <w:tmpl w:val="E1D2B574"/>
@@ -9388,7 +9171,7 @@
 </file>
 
 <file path=word/styles.xml><?xml version="1.0" encoding="utf-8"?>
-<w:styles xmlns:r="http://schemas.openxmlformats.org/officeDocument/2006/relationships" xmlns:w="http://schemas.openxmlformats.org/wordprocessingml/2006/main">
+<w:styles xmlns:mc="http://schemas.openxmlformats.org/markup-compatibility/2006" xmlns:r="http://schemas.openxmlformats.org/officeDocument/2006/relationships" xmlns:w="http://schemas.openxmlformats.org/wordprocessingml/2006/main" xmlns:w14="http://schemas.microsoft.com/office/word/2010/wordml" xmlns:w15="http://schemas.microsoft.com/office/word/2012/wordml" xmlns:w16se="http://schemas.microsoft.com/office/word/2015/wordml/symex" mc:Ignorable="w14 w15 w16se">
   <w:docDefaults>
     <w:rPrDefault>
       <w:rPr>
@@ -9404,147 +9187,371 @@
       </w:pPr>
     </w:pPrDefault>
   </w:docDefaults>
-  <w:latentStyles w:defLockedState="0" w:defUIPriority="99" w:defSemiHidden="1" w:defUnhideWhenUsed="1" w:defQFormat="0" w:count="276">
-    <w:lsdException w:name="Normal" w:semiHidden="0" w:uiPriority="0" w:unhideWhenUsed="0" w:qFormat="1"/>
-    <w:lsdException w:name="heading 1" w:semiHidden="0" w:uiPriority="9" w:unhideWhenUsed="0" w:qFormat="1"/>
-    <w:lsdException w:name="heading 2" w:uiPriority="9" w:qFormat="1"/>
-    <w:lsdException w:name="heading 3" w:uiPriority="9" w:qFormat="1"/>
-    <w:lsdException w:name="heading 4" w:uiPriority="9" w:qFormat="1"/>
-    <w:lsdException w:name="heading 5" w:uiPriority="9" w:qFormat="1"/>
-    <w:lsdException w:name="heading 6" w:uiPriority="9" w:qFormat="1"/>
-    <w:lsdException w:name="heading 7" w:uiPriority="9" w:qFormat="1"/>
-    <w:lsdException w:name="heading 8" w:uiPriority="9" w:qFormat="1"/>
-    <w:lsdException w:name="heading 9" w:uiPriority="9" w:qFormat="1"/>
-    <w:lsdException w:name="toc 1" w:uiPriority="39"/>
-    <w:lsdException w:name="toc 2" w:uiPriority="39"/>
-    <w:lsdException w:name="toc 3" w:uiPriority="39"/>
-    <w:lsdException w:name="toc 4" w:uiPriority="39"/>
-    <w:lsdException w:name="toc 5" w:uiPriority="39"/>
-    <w:lsdException w:name="toc 6" w:uiPriority="39"/>
-    <w:lsdException w:name="toc 7" w:uiPriority="39"/>
-    <w:lsdException w:name="toc 8" w:uiPriority="39"/>
-    <w:lsdException w:name="toc 9" w:uiPriority="39"/>
-    <w:lsdException w:name="caption" w:uiPriority="35" w:qFormat="1"/>
-    <w:lsdException w:name="Title" w:semiHidden="0" w:uiPriority="10" w:unhideWhenUsed="0" w:qFormat="1"/>
-    <w:lsdException w:name="Default Paragraph Font" w:uiPriority="1"/>
-    <w:lsdException w:name="Body Text" w:uiPriority="0"/>
-    <w:lsdException w:name="Subtitle" w:semiHidden="0" w:uiPriority="11" w:unhideWhenUsed="0" w:qFormat="1"/>
-    <w:lsdException w:name="Strong" w:semiHidden="0" w:uiPriority="22" w:unhideWhenUsed="0" w:qFormat="1"/>
-    <w:lsdException w:name="Emphasis" w:semiHidden="0" w:uiPriority="20" w:unhideWhenUsed="0" w:qFormat="1"/>
-    <w:lsdException w:name="No List" w:uiPriority="0"/>
-    <w:lsdException w:name="Balloon Text" w:uiPriority="0"/>
-    <w:lsdException w:name="Table Grid" w:semiHidden="0" w:uiPriority="59" w:unhideWhenUsed="0"/>
-    <w:lsdException w:name="Placeholder Text" w:unhideWhenUsed="0"/>
-    <w:lsdException w:name="No Spacing" w:semiHidden="0" w:uiPriority="1" w:unhideWhenUsed="0" w:qFormat="1"/>
-    <w:lsdException w:name="Light Shading" w:semiHidden="0" w:uiPriority="60" w:unhideWhenUsed="0"/>
-    <w:lsdException w:name="Light List" w:semiHidden="0" w:uiPriority="61" w:unhideWhenUsed="0"/>
-    <w:lsdException w:name="Light Grid" w:semiHidden="0" w:uiPriority="62" w:unhideWhenUsed="0"/>
-    <w:lsdException w:name="Medium Shading 1" w:semiHidden="0" w:uiPriority="63" w:unhideWhenUsed="0"/>
-    <w:lsdException w:name="Medium Shading 2" w:semiHidden="0" w:uiPriority="64" w:unhideWhenUsed="0"/>
-    <w:lsdException w:name="Medium List 1" w:semiHidden="0" w:uiPriority="65" w:unhideWhenUsed="0"/>
-    <w:lsdException w:name="Medium List 2" w:semiHidden="0" w:uiPriority="66" w:unhideWhenUsed="0"/>
-    <w:lsdException w:name="Medium Grid 1" w:semiHidden="0" w:uiPriority="67" w:unhideWhenUsed="0"/>
-    <w:lsdException w:name="Medium Grid 2" w:semiHidden="0" w:uiPriority="68" w:unhideWhenUsed="0"/>
-    <w:lsdException w:name="Medium Grid 3" w:semiHidden="0" w:uiPriority="69" w:unhideWhenUsed="0"/>
-    <w:lsdException w:name="Dark List" w:semiHidden="0" w:uiPriority="70" w:unhideWhenUsed="0"/>
-    <w:lsdException w:name="Colorful Shading" w:semiHidden="0" w:uiPriority="71" w:unhideWhenUsed="0"/>
-    <w:lsdException w:name="Colorful List" w:semiHidden="0" w:uiPriority="72" w:unhideWhenUsed="0"/>
-    <w:lsdException w:name="Colorful Grid" w:semiHidden="0" w:uiPriority="73" w:unhideWhenUsed="0"/>
-    <w:lsdException w:name="Light Shading Accent 1" w:semiHidden="0" w:uiPriority="60" w:unhideWhenUsed="0"/>
-    <w:lsdException w:name="Light List Accent 1" w:semiHidden="0" w:uiPriority="61" w:unhideWhenUsed="0"/>
-    <w:lsdException w:name="Light Grid Accent 1" w:semiHidden="0" w:uiPriority="62" w:unhideWhenUsed="0"/>
-    <w:lsdException w:name="Medium Shading 1 Accent 1" w:semiHidden="0" w:uiPriority="63" w:unhideWhenUsed="0"/>
-    <w:lsdException w:name="Medium Shading 2 Accent 1" w:semiHidden="0" w:uiPriority="64" w:unhideWhenUsed="0"/>
-    <w:lsdException w:name="Medium List 1 Accent 1" w:semiHidden="0" w:uiPriority="65" w:unhideWhenUsed="0"/>
-    <w:lsdException w:name="Revision" w:unhideWhenUsed="0"/>
-    <w:lsdException w:name="List Paragraph" w:semiHidden="0" w:uiPriority="34" w:unhideWhenUsed="0" w:qFormat="1"/>
-    <w:lsdException w:name="Quote" w:semiHidden="0" w:uiPriority="29" w:unhideWhenUsed="0" w:qFormat="1"/>
-    <w:lsdException w:name="Intense Quote" w:semiHidden="0" w:uiPriority="30" w:unhideWhenUsed="0" w:qFormat="1"/>
-    <w:lsdException w:name="Medium List 2 Accent 1" w:semiHidden="0" w:uiPriority="66" w:unhideWhenUsed="0"/>
-    <w:lsdException w:name="Medium Grid 1 Accent 1" w:semiHidden="0" w:uiPriority="67" w:unhideWhenUsed="0"/>
-    <w:lsdException w:name="Medium Grid 2 Accent 1" w:semiHidden="0" w:uiPriority="68" w:unhideWhenUsed="0"/>
-    <w:lsdException w:name="Medium Grid 3 Accent 1" w:semiHidden="0" w:uiPriority="69" w:unhideWhenUsed="0"/>
-    <w:lsdException w:name="Dark List Accent 1" w:semiHidden="0" w:uiPriority="70" w:unhideWhenUsed="0"/>
-    <w:lsdException w:name="Colorful Shading Accent 1" w:semiHidden="0" w:uiPriority="71" w:unhideWhenUsed="0"/>
-    <w:lsdException w:name="Colorful List Accent 1" w:semiHidden="0" w:uiPriority="72" w:unhideWhenUsed="0"/>
-    <w:lsdException w:name="Colorful Grid Accent 1" w:semiHidden="0" w:uiPriority="73" w:unhideWhenUsed="0"/>
-    <w:lsdException w:name="Light Shading Accent 2" w:semiHidden="0" w:uiPriority="60" w:unhideWhenUsed="0"/>
-    <w:lsdException w:name="Light List Accent 2" w:semiHidden="0" w:uiPriority="61" w:unhideWhenUsed="0"/>
-    <w:lsdException w:name="Light Grid Accent 2" w:semiHidden="0" w:uiPriority="62" w:unhideWhenUsed="0"/>
-    <w:lsdException w:name="Medium Shading 1 Accent 2" w:semiHidden="0" w:uiPriority="63" w:unhideWhenUsed="0"/>
-    <w:lsdException w:name="Medium Shading 2 Accent 2" w:semiHidden="0" w:uiPriority="64" w:unhideWhenUsed="0"/>
-    <w:lsdException w:name="Medium List 1 Accent 2" w:semiHidden="0" w:uiPriority="65" w:unhideWhenUsed="0"/>
-    <w:lsdException w:name="Medium List 2 Accent 2" w:semiHidden="0" w:uiPriority="66" w:unhideWhenUsed="0"/>
-    <w:lsdException w:name="Medium Grid 1 Accent 2" w:semiHidden="0" w:uiPriority="67" w:unhideWhenUsed="0"/>
-    <w:lsdException w:name="Medium Grid 2 Accent 2" w:semiHidden="0" w:uiPriority="68" w:unhideWhenUsed="0"/>
-    <w:lsdException w:name="Medium Grid 3 Accent 2" w:semiHidden="0" w:uiPriority="69" w:unhideWhenUsed="0"/>
-    <w:lsdException w:name="Dark List Accent 2" w:semiHidden="0" w:uiPriority="70" w:unhideWhenUsed="0"/>
-    <w:lsdException w:name="Colorful Shading Accent 2" w:semiHidden="0" w:uiPriority="71" w:unhideWhenUsed="0"/>
-    <w:lsdException w:name="Colorful List Accent 2" w:semiHidden="0" w:uiPriority="72" w:unhideWhenUsed="0"/>
-    <w:lsdException w:name="Colorful Grid Accent 2" w:semiHidden="0" w:uiPriority="73" w:unhideWhenUsed="0"/>
-    <w:lsdException w:name="Light Shading Accent 3" w:semiHidden="0" w:uiPriority="60" w:unhideWhenUsed="0"/>
-    <w:lsdException w:name="Light List Accent 3" w:semiHidden="0" w:uiPriority="61" w:unhideWhenUsed="0"/>
-    <w:lsdException w:name="Light Grid Accent 3" w:semiHidden="0" w:uiPriority="62" w:unhideWhenUsed="0"/>
-    <w:lsdException w:name="Medium Shading 1 Accent 3" w:semiHidden="0" w:uiPriority="63" w:unhideWhenUsed="0"/>
-    <w:lsdException w:name="Medium Shading 2 Accent 3" w:semiHidden="0" w:uiPriority="64" w:unhideWhenUsed="0"/>
-    <w:lsdException w:name="Medium List 1 Accent 3" w:semiHidden="0" w:uiPriority="65" w:unhideWhenUsed="0"/>
-    <w:lsdException w:name="Medium List 2 Accent 3" w:semiHidden="0" w:uiPriority="66" w:unhideWhenUsed="0"/>
-    <w:lsdException w:name="Medium Grid 1 Accent 3" w:semiHidden="0" w:uiPriority="67" w:unhideWhenUsed="0"/>
-    <w:lsdException w:name="Medium Grid 2 Accent 3" w:semiHidden="0" w:uiPriority="68" w:unhideWhenUsed="0"/>
-    <w:lsdException w:name="Medium Grid 3 Accent 3" w:semiHidden="0" w:uiPriority="69" w:unhideWhenUsed="0"/>
-    <w:lsdException w:name="Dark List Accent 3" w:semiHidden="0" w:uiPriority="70" w:unhideWhenUsed="0"/>
-    <w:lsdException w:name="Colorful Shading Accent 3" w:semiHidden="0" w:uiPriority="71" w:unhideWhenUsed="0"/>
-    <w:lsdException w:name="Colorful List Accent 3" w:semiHidden="0" w:uiPriority="72" w:unhideWhenUsed="0"/>
-    <w:lsdException w:name="Colorful Grid Accent 3" w:semiHidden="0" w:uiPriority="73" w:unhideWhenUsed="0"/>
-    <w:lsdException w:name="Light Shading Accent 4" w:semiHidden="0" w:uiPriority="60" w:unhideWhenUsed="0"/>
-    <w:lsdException w:name="Light List Accent 4" w:semiHidden="0" w:uiPriority="61" w:unhideWhenUsed="0"/>
-    <w:lsdException w:name="Light Grid Accent 4" w:semiHidden="0" w:uiPriority="62" w:unhideWhenUsed="0"/>
-    <w:lsdException w:name="Medium Shading 1 Accent 4" w:semiHidden="0" w:uiPriority="63" w:unhideWhenUsed="0"/>
-    <w:lsdException w:name="Medium Shading 2 Accent 4" w:semiHidden="0" w:uiPriority="64" w:unhideWhenUsed="0"/>
-    <w:lsdException w:name="Medium List 1 Accent 4" w:semiHidden="0" w:uiPriority="65" w:unhideWhenUsed="0"/>
-    <w:lsdException w:name="Medium List 2 Accent 4" w:semiHidden="0" w:uiPriority="66" w:unhideWhenUsed="0"/>
-    <w:lsdException w:name="Medium Grid 1 Accent 4" w:semiHidden="0" w:uiPriority="67" w:unhideWhenUsed="0"/>
-    <w:lsdException w:name="Medium Grid 2 Accent 4" w:semiHidden="0" w:uiPriority="68" w:unhideWhenUsed="0"/>
-    <w:lsdException w:name="Medium Grid 3 Accent 4" w:semiHidden="0" w:uiPriority="69" w:unhideWhenUsed="0"/>
-    <w:lsdException w:name="Dark List Accent 4" w:semiHidden="0" w:uiPriority="70" w:unhideWhenUsed="0"/>
-    <w:lsdException w:name="Colorful Shading Accent 4" w:semiHidden="0" w:uiPriority="71" w:unhideWhenUsed="0"/>
-    <w:lsdException w:name="Colorful List Accent 4" w:semiHidden="0" w:uiPriority="72" w:unhideWhenUsed="0"/>
-    <w:lsdException w:name="Colorful Grid Accent 4" w:semiHidden="0" w:uiPriority="73" w:unhideWhenUsed="0"/>
-    <w:lsdException w:name="Light Shading Accent 5" w:semiHidden="0" w:uiPriority="60" w:unhideWhenUsed="0"/>
-    <w:lsdException w:name="Light List Accent 5" w:semiHidden="0" w:uiPriority="61" w:unhideWhenUsed="0"/>
-    <w:lsdException w:name="Light Grid Accent 5" w:semiHidden="0" w:uiPriority="62" w:unhideWhenUsed="0"/>
-    <w:lsdException w:name="Medium Shading 1 Accent 5" w:semiHidden="0" w:uiPriority="63" w:unhideWhenUsed="0"/>
-    <w:lsdException w:name="Medium Shading 2 Accent 5" w:semiHidden="0" w:uiPriority="64" w:unhideWhenUsed="0"/>
-    <w:lsdException w:name="Medium List 1 Accent 5" w:semiHidden="0" w:uiPriority="65" w:unhideWhenUsed="0"/>
-    <w:lsdException w:name="Medium List 2 Accent 5" w:semiHidden="0" w:uiPriority="66" w:unhideWhenUsed="0"/>
-    <w:lsdException w:name="Medium Grid 1 Accent 5" w:semiHidden="0" w:uiPriority="67" w:unhideWhenUsed="0"/>
-    <w:lsdException w:name="Medium Grid 2 Accent 5" w:semiHidden="0" w:uiPriority="68" w:unhideWhenUsed="0"/>
-    <w:lsdException w:name="Medium Grid 3 Accent 5" w:semiHidden="0" w:uiPriority="69" w:unhideWhenUsed="0"/>
-    <w:lsdException w:name="Dark List Accent 5" w:semiHidden="0" w:uiPriority="70" w:unhideWhenUsed="0"/>
-    <w:lsdException w:name="Colorful Shading Accent 5" w:semiHidden="0" w:uiPriority="71" w:unhideWhenUsed="0"/>
-    <w:lsdException w:name="Colorful List Accent 5" w:semiHidden="0" w:uiPriority="72" w:unhideWhenUsed="0"/>
-    <w:lsdException w:name="Colorful Grid Accent 5" w:semiHidden="0" w:uiPriority="73" w:unhideWhenUsed="0"/>
-    <w:lsdException w:name="Light Shading Accent 6" w:semiHidden="0" w:uiPriority="60" w:unhideWhenUsed="0"/>
-    <w:lsdException w:name="Light List Accent 6" w:semiHidden="0" w:uiPriority="61" w:unhideWhenUsed="0"/>
-    <w:lsdException w:name="Light Grid Accent 6" w:semiHidden="0" w:uiPriority="62" w:unhideWhenUsed="0"/>
-    <w:lsdException w:name="Medium Shading 1 Accent 6" w:semiHidden="0" w:uiPriority="63" w:unhideWhenUsed="0"/>
-    <w:lsdException w:name="Medium Shading 2 Accent 6" w:semiHidden="0" w:uiPriority="64" w:unhideWhenUsed="0"/>
-    <w:lsdException w:name="Medium List 1 Accent 6" w:semiHidden="0" w:uiPriority="65" w:unhideWhenUsed="0"/>
-    <w:lsdException w:name="Medium List 2 Accent 6" w:semiHidden="0" w:uiPriority="66" w:unhideWhenUsed="0"/>
-    <w:lsdException w:name="Medium Grid 1 Accent 6" w:semiHidden="0" w:uiPriority="67" w:unhideWhenUsed="0"/>
-    <w:lsdException w:name="Medium Grid 2 Accent 6" w:semiHidden="0" w:uiPriority="68" w:unhideWhenUsed="0"/>
-    <w:lsdException w:name="Medium Grid 3 Accent 6" w:semiHidden="0" w:uiPriority="69" w:unhideWhenUsed="0"/>
-    <w:lsdException w:name="Dark List Accent 6" w:semiHidden="0" w:uiPriority="70" w:unhideWhenUsed="0"/>
-    <w:lsdException w:name="Colorful Shading Accent 6" w:semiHidden="0" w:uiPriority="71" w:unhideWhenUsed="0"/>
-    <w:lsdException w:name="Colorful List Accent 6" w:semiHidden="0" w:uiPriority="72" w:unhideWhenUsed="0"/>
-    <w:lsdException w:name="Colorful Grid Accent 6" w:semiHidden="0" w:uiPriority="73" w:unhideWhenUsed="0"/>
-    <w:lsdException w:name="Subtle Emphasis" w:semiHidden="0" w:uiPriority="19" w:unhideWhenUsed="0" w:qFormat="1"/>
-    <w:lsdException w:name="Intense Emphasis" w:semiHidden="0" w:uiPriority="21" w:unhideWhenUsed="0" w:qFormat="1"/>
-    <w:lsdException w:name="Subtle Reference" w:semiHidden="0" w:uiPriority="31" w:unhideWhenUsed="0" w:qFormat="1"/>
-    <w:lsdException w:name="Intense Reference" w:semiHidden="0" w:uiPriority="32" w:unhideWhenUsed="0" w:qFormat="1"/>
-    <w:lsdException w:name="Book Title" w:semiHidden="0" w:uiPriority="33" w:unhideWhenUsed="0" w:qFormat="1"/>
-    <w:lsdException w:name="Bibliography" w:uiPriority="37"/>
-    <w:lsdException w:name="TOC Heading" w:uiPriority="39" w:qFormat="1"/>
+  <w:latentStyles w:defLockedState="0" w:defUIPriority="99" w:defSemiHidden="0" w:defUnhideWhenUsed="0" w:defQFormat="0" w:count="372">
+    <w:lsdException w:name="Normal" w:uiPriority="0" w:qFormat="1"/>
+    <w:lsdException w:name="heading 1" w:uiPriority="9" w:qFormat="1"/>
+    <w:lsdException w:name="heading 2" w:semiHidden="1" w:uiPriority="9" w:unhideWhenUsed="1" w:qFormat="1"/>
+    <w:lsdException w:name="heading 3" w:semiHidden="1" w:uiPriority="9" w:unhideWhenUsed="1" w:qFormat="1"/>
+    <w:lsdException w:name="heading 4" w:semiHidden="1" w:uiPriority="9" w:unhideWhenUsed="1" w:qFormat="1"/>
+    <w:lsdException w:name="heading 5" w:semiHidden="1" w:uiPriority="9" w:unhideWhenUsed="1" w:qFormat="1"/>
+    <w:lsdException w:name="heading 6" w:semiHidden="1" w:uiPriority="9" w:unhideWhenUsed="1" w:qFormat="1"/>
+    <w:lsdException w:name="heading 7" w:semiHidden="1" w:uiPriority="9" w:unhideWhenUsed="1" w:qFormat="1"/>
+    <w:lsdException w:name="heading 8" w:semiHidden="1" w:uiPriority="9" w:unhideWhenUsed="1" w:qFormat="1"/>
+    <w:lsdException w:name="heading 9" w:semiHidden="1" w:uiPriority="9" w:unhideWhenUsed="1" w:qFormat="1"/>
+    <w:lsdException w:name="index 1" w:semiHidden="1" w:unhideWhenUsed="1"/>
+    <w:lsdException w:name="index 2" w:semiHidden="1" w:unhideWhenUsed="1"/>
+    <w:lsdException w:name="index 3" w:semiHidden="1" w:unhideWhenUsed="1"/>
+    <w:lsdException w:name="index 4" w:semiHidden="1" w:unhideWhenUsed="1"/>
+    <w:lsdException w:name="index 5" w:semiHidden="1" w:unhideWhenUsed="1"/>
+    <w:lsdException w:name="index 6" w:semiHidden="1" w:unhideWhenUsed="1"/>
+    <w:lsdException w:name="index 7" w:semiHidden="1" w:unhideWhenUsed="1"/>
+    <w:lsdException w:name="index 8" w:semiHidden="1" w:unhideWhenUsed="1"/>
+    <w:lsdException w:name="index 9" w:semiHidden="1" w:unhideWhenUsed="1"/>
+    <w:lsdException w:name="toc 1" w:semiHidden="1" w:uiPriority="39" w:unhideWhenUsed="1"/>
+    <w:lsdException w:name="toc 2" w:semiHidden="1" w:uiPriority="39" w:unhideWhenUsed="1"/>
+    <w:lsdException w:name="toc 3" w:semiHidden="1" w:uiPriority="39" w:unhideWhenUsed="1"/>
+    <w:lsdException w:name="toc 4" w:semiHidden="1" w:uiPriority="39" w:unhideWhenUsed="1"/>
+    <w:lsdException w:name="toc 5" w:semiHidden="1" w:uiPriority="39" w:unhideWhenUsed="1"/>
+    <w:lsdException w:name="toc 6" w:semiHidden="1" w:uiPriority="39" w:unhideWhenUsed="1"/>
+    <w:lsdException w:name="toc 7" w:semiHidden="1" w:uiPriority="39" w:unhideWhenUsed="1"/>
+    <w:lsdException w:name="toc 8" w:semiHidden="1" w:uiPriority="39" w:unhideWhenUsed="1"/>
+    <w:lsdException w:name="toc 9" w:semiHidden="1" w:uiPriority="39" w:unhideWhenUsed="1"/>
+    <w:lsdException w:name="Normal Indent" w:semiHidden="1" w:unhideWhenUsed="1"/>
+    <w:lsdException w:name="footnote text" w:semiHidden="1" w:unhideWhenUsed="1"/>
+    <w:lsdException w:name="annotation text" w:semiHidden="1" w:unhideWhenUsed="1"/>
+    <w:lsdException w:name="header" w:semiHidden="1" w:unhideWhenUsed="1"/>
+    <w:lsdException w:name="footer" w:semiHidden="1" w:unhideWhenUsed="1"/>
+    <w:lsdException w:name="index heading" w:semiHidden="1" w:unhideWhenUsed="1"/>
+    <w:lsdException w:name="caption" w:semiHidden="1" w:uiPriority="35" w:unhideWhenUsed="1" w:qFormat="1"/>
+    <w:lsdException w:name="table of figures" w:semiHidden="1" w:unhideWhenUsed="1"/>
+    <w:lsdException w:name="envelope address" w:semiHidden="1" w:unhideWhenUsed="1"/>
+    <w:lsdException w:name="envelope return" w:semiHidden="1" w:unhideWhenUsed="1"/>
+    <w:lsdException w:name="footnote reference" w:semiHidden="1" w:unhideWhenUsed="1"/>
+    <w:lsdException w:name="annotation reference" w:semiHidden="1" w:unhideWhenUsed="1"/>
+    <w:lsdException w:name="line number" w:semiHidden="1" w:unhideWhenUsed="1"/>
+    <w:lsdException w:name="page number" w:semiHidden="1" w:unhideWhenUsed="1"/>
+    <w:lsdException w:name="endnote reference" w:semiHidden="1" w:unhideWhenUsed="1"/>
+    <w:lsdException w:name="endnote text" w:semiHidden="1" w:unhideWhenUsed="1"/>
+    <w:lsdException w:name="table of authorities" w:semiHidden="1" w:unhideWhenUsed="1"/>
+    <w:lsdException w:name="macro" w:semiHidden="1" w:unhideWhenUsed="1"/>
+    <w:lsdException w:name="toa heading" w:semiHidden="1" w:unhideWhenUsed="1"/>
+    <w:lsdException w:name="List" w:semiHidden="1" w:unhideWhenUsed="1"/>
+    <w:lsdException w:name="List Bullet" w:semiHidden="1" w:unhideWhenUsed="1"/>
+    <w:lsdException w:name="List Number" w:semiHidden="1" w:unhideWhenUsed="1"/>
+    <w:lsdException w:name="List 2" w:semiHidden="1" w:unhideWhenUsed="1"/>
+    <w:lsdException w:name="List 3" w:semiHidden="1" w:unhideWhenUsed="1"/>
+    <w:lsdException w:name="List 4" w:semiHidden="1" w:unhideWhenUsed="1"/>
+    <w:lsdException w:name="List 5" w:semiHidden="1" w:unhideWhenUsed="1"/>
+    <w:lsdException w:name="List Bullet 2" w:semiHidden="1" w:unhideWhenUsed="1"/>
+    <w:lsdException w:name="List Bullet 3" w:semiHidden="1" w:unhideWhenUsed="1"/>
+    <w:lsdException w:name="List Bullet 4" w:semiHidden="1" w:unhideWhenUsed="1"/>
+    <w:lsdException w:name="List Bullet 5" w:semiHidden="1" w:unhideWhenUsed="1"/>
+    <w:lsdException w:name="List Number 2" w:semiHidden="1" w:unhideWhenUsed="1"/>
+    <w:lsdException w:name="List Number 3" w:semiHidden="1" w:unhideWhenUsed="1"/>
+    <w:lsdException w:name="List Number 4" w:semiHidden="1" w:unhideWhenUsed="1"/>
+    <w:lsdException w:name="List Number 5" w:semiHidden="1" w:unhideWhenUsed="1"/>
+    <w:lsdException w:name="Title" w:uiPriority="10" w:qFormat="1"/>
+    <w:lsdException w:name="Closing" w:semiHidden="1" w:unhideWhenUsed="1"/>
+    <w:lsdException w:name="Signature" w:semiHidden="1" w:unhideWhenUsed="1"/>
+    <w:lsdException w:name="Default Paragraph Font" w:semiHidden="1" w:uiPriority="1" w:unhideWhenUsed="1"/>
+    <w:lsdException w:name="Body Text" w:semiHidden="1" w:uiPriority="0" w:unhideWhenUsed="1"/>
+    <w:lsdException w:name="Body Text Indent" w:semiHidden="1" w:unhideWhenUsed="1"/>
+    <w:lsdException w:name="List Continue" w:semiHidden="1" w:unhideWhenUsed="1"/>
+    <w:lsdException w:name="List Continue 2" w:semiHidden="1" w:unhideWhenUsed="1"/>
+    <w:lsdException w:name="List Continue 3" w:semiHidden="1" w:unhideWhenUsed="1"/>
+    <w:lsdException w:name="List Continue 4" w:semiHidden="1" w:unhideWhenUsed="1"/>
+    <w:lsdException w:name="List Continue 5" w:semiHidden="1" w:unhideWhenUsed="1"/>
+    <w:lsdException w:name="Message Header" w:semiHidden="1" w:unhideWhenUsed="1"/>
+    <w:lsdException w:name="Subtitle" w:uiPriority="11" w:qFormat="1"/>
+    <w:lsdException w:name="Salutation" w:semiHidden="1" w:unhideWhenUsed="1"/>
+    <w:lsdException w:name="Date" w:semiHidden="1" w:unhideWhenUsed="1"/>
+    <w:lsdException w:name="Body Text First Indent" w:semiHidden="1" w:unhideWhenUsed="1"/>
+    <w:lsdException w:name="Body Text First Indent 2" w:semiHidden="1" w:unhideWhenUsed="1"/>
+    <w:lsdException w:name="Note Heading" w:semiHidden="1" w:unhideWhenUsed="1"/>
+    <w:lsdException w:name="Body Text 2" w:semiHidden="1" w:unhideWhenUsed="1"/>
+    <w:lsdException w:name="Body Text 3" w:semiHidden="1" w:unhideWhenUsed="1"/>
+    <w:lsdException w:name="Body Text Indent 2" w:semiHidden="1" w:unhideWhenUsed="1"/>
+    <w:lsdException w:name="Body Text Indent 3" w:semiHidden="1" w:unhideWhenUsed="1"/>
+    <w:lsdException w:name="Block Text" w:semiHidden="1" w:unhideWhenUsed="1"/>
+    <w:lsdException w:name="Hyperlink" w:semiHidden="1" w:unhideWhenUsed="1"/>
+    <w:lsdException w:name="FollowedHyperlink" w:semiHidden="1" w:unhideWhenUsed="1"/>
+    <w:lsdException w:name="Strong" w:uiPriority="22" w:qFormat="1"/>
+    <w:lsdException w:name="Emphasis" w:uiPriority="20" w:qFormat="1"/>
+    <w:lsdException w:name="Document Map" w:semiHidden="1" w:unhideWhenUsed="1"/>
+    <w:lsdException w:name="Plain Text" w:semiHidden="1" w:unhideWhenUsed="1"/>
+    <w:lsdException w:name="E-mail Signature" w:semiHidden="1" w:unhideWhenUsed="1"/>
+    <w:lsdException w:name="HTML Top of Form" w:semiHidden="1" w:unhideWhenUsed="1"/>
+    <w:lsdException w:name="HTML Bottom of Form" w:semiHidden="1" w:unhideWhenUsed="1"/>
+    <w:lsdException w:name="Normal (Web)" w:semiHidden="1" w:unhideWhenUsed="1"/>
+    <w:lsdException w:name="HTML Acronym" w:semiHidden="1" w:unhideWhenUsed="1"/>
+    <w:lsdException w:name="HTML Address" w:semiHidden="1" w:unhideWhenUsed="1"/>
+    <w:lsdException w:name="HTML Cite" w:semiHidden="1" w:unhideWhenUsed="1"/>
+    <w:lsdException w:name="HTML Code" w:semiHidden="1" w:unhideWhenUsed="1"/>
+    <w:lsdException w:name="HTML Definition" w:semiHidden="1" w:unhideWhenUsed="1"/>
+    <w:lsdException w:name="HTML Keyboard" w:semiHidden="1" w:unhideWhenUsed="1"/>
+    <w:lsdException w:name="HTML Preformatted" w:semiHidden="1" w:unhideWhenUsed="1"/>
+    <w:lsdException w:name="HTML Sample" w:semiHidden="1" w:unhideWhenUsed="1"/>
+    <w:lsdException w:name="HTML Typewriter" w:semiHidden="1" w:unhideWhenUsed="1"/>
+    <w:lsdException w:name="HTML Variable" w:semiHidden="1" w:unhideWhenUsed="1"/>
+    <w:lsdException w:name="Normal Table" w:semiHidden="1" w:unhideWhenUsed="1"/>
+    <w:lsdException w:name="annotation subject" w:semiHidden="1" w:unhideWhenUsed="1"/>
+    <w:lsdException w:name="No List" w:semiHidden="1" w:uiPriority="0" w:unhideWhenUsed="1"/>
+    <w:lsdException w:name="Outline List 1" w:semiHidden="1" w:unhideWhenUsed="1"/>
+    <w:lsdException w:name="Outline List 2" w:semiHidden="1" w:unhideWhenUsed="1"/>
+    <w:lsdException w:name="Outline List 3" w:semiHidden="1" w:unhideWhenUsed="1"/>
+    <w:lsdException w:name="Table Simple 1" w:semiHidden="1" w:unhideWhenUsed="1"/>
+    <w:lsdException w:name="Table Simple 2" w:semiHidden="1" w:unhideWhenUsed="1"/>
+    <w:lsdException w:name="Table Simple 3" w:semiHidden="1" w:unhideWhenUsed="1"/>
+    <w:lsdException w:name="Table Classic 1" w:semiHidden="1" w:unhideWhenUsed="1"/>
+    <w:lsdException w:name="Table Classic 2" w:semiHidden="1" w:unhideWhenUsed="1"/>
+    <w:lsdException w:name="Table Classic 3" w:semiHidden="1" w:unhideWhenUsed="1"/>
+    <w:lsdException w:name="Table Classic 4" w:semiHidden="1" w:unhideWhenUsed="1"/>
+    <w:lsdException w:name="Table Colorful 1" w:semiHidden="1" w:unhideWhenUsed="1"/>
+    <w:lsdException w:name="Table Colorful 2" w:semiHidden="1" w:unhideWhenUsed="1"/>
+    <w:lsdException w:name="Table Colorful 3" w:semiHidden="1" w:unhideWhenUsed="1"/>
+    <w:lsdException w:name="Table Columns 1" w:semiHidden="1" w:unhideWhenUsed="1"/>
+    <w:lsdException w:name="Table Columns 2" w:semiHidden="1" w:unhideWhenUsed="1"/>
+    <w:lsdException w:name="Table Columns 3" w:semiHidden="1" w:unhideWhenUsed="1"/>
+    <w:lsdException w:name="Table Columns 4" w:semiHidden="1" w:unhideWhenUsed="1"/>
+    <w:lsdException w:name="Table Columns 5" w:semiHidden="1" w:unhideWhenUsed="1"/>
+    <w:lsdException w:name="Table Grid 1" w:semiHidden="1" w:unhideWhenUsed="1"/>
+    <w:lsdException w:name="Table Grid 2" w:semiHidden="1" w:unhideWhenUsed="1"/>
+    <w:lsdException w:name="Table Grid 3" w:semiHidden="1" w:unhideWhenUsed="1"/>
+    <w:lsdException w:name="Table Grid 4" w:semiHidden="1" w:unhideWhenUsed="1"/>
+    <w:lsdException w:name="Table Grid 5" w:semiHidden="1" w:unhideWhenUsed="1"/>
+    <w:lsdException w:name="Table Grid 6" w:semiHidden="1" w:unhideWhenUsed="1"/>
+    <w:lsdException w:name="Table Grid 7" w:semiHidden="1" w:unhideWhenUsed="1"/>
+    <w:lsdException w:name="Table Grid 8" w:semiHidden="1" w:unhideWhenUsed="1"/>
+    <w:lsdException w:name="Table List 1" w:semiHidden="1" w:unhideWhenUsed="1"/>
+    <w:lsdException w:name="Table List 2" w:semiHidden="1" w:unhideWhenUsed="1"/>
+    <w:lsdException w:name="Table List 3" w:semiHidden="1" w:unhideWhenUsed="1"/>
+    <w:lsdException w:name="Table List 4" w:semiHidden="1" w:unhideWhenUsed="1"/>
+    <w:lsdException w:name="Table List 5" w:semiHidden="1" w:unhideWhenUsed="1"/>
+    <w:lsdException w:name="Table List 6" w:semiHidden="1" w:unhideWhenUsed="1"/>
+    <w:lsdException w:name="Table List 7" w:semiHidden="1" w:unhideWhenUsed="1"/>
+    <w:lsdException w:name="Table List 8" w:semiHidden="1" w:unhideWhenUsed="1"/>
+    <w:lsdException w:name="Table 3D effects 1" w:semiHidden="1" w:unhideWhenUsed="1"/>
+    <w:lsdException w:name="Table 3D effects 2" w:semiHidden="1" w:unhideWhenUsed="1"/>
+    <w:lsdException w:name="Table 3D effects 3" w:semiHidden="1" w:unhideWhenUsed="1"/>
+    <w:lsdException w:name="Table Contemporary" w:semiHidden="1" w:unhideWhenUsed="1"/>
+    <w:lsdException w:name="Table Elegant" w:semiHidden="1" w:unhideWhenUsed="1"/>
+    <w:lsdException w:name="Table Professional" w:semiHidden="1" w:unhideWhenUsed="1"/>
+    <w:lsdException w:name="Table Subtle 1" w:semiHidden="1" w:unhideWhenUsed="1"/>
+    <w:lsdException w:name="Table Subtle 2" w:semiHidden="1" w:unhideWhenUsed="1"/>
+    <w:lsdException w:name="Table Web 1" w:semiHidden="1" w:unhideWhenUsed="1"/>
+    <w:lsdException w:name="Table Web 2" w:semiHidden="1" w:unhideWhenUsed="1"/>
+    <w:lsdException w:name="Table Web 3" w:semiHidden="1" w:unhideWhenUsed="1"/>
+    <w:lsdException w:name="Balloon Text" w:semiHidden="1" w:uiPriority="0" w:unhideWhenUsed="1"/>
+    <w:lsdException w:name="Table Grid" w:uiPriority="59"/>
+    <w:lsdException w:name="Table Theme" w:semiHidden="1" w:unhideWhenUsed="1"/>
+    <w:lsdException w:name="Placeholder Text" w:semiHidden="1"/>
+    <w:lsdException w:name="No Spacing" w:uiPriority="1" w:qFormat="1"/>
+    <w:lsdException w:name="Light Shading" w:uiPriority="60"/>
+    <w:lsdException w:name="Light List" w:uiPriority="61"/>
+    <w:lsdException w:name="Light Grid" w:uiPriority="62"/>
+    <w:lsdException w:name="Medium Shading 1" w:uiPriority="63"/>
+    <w:lsdException w:name="Medium Shading 2" w:uiPriority="64"/>
+    <w:lsdException w:name="Medium List 1" w:uiPriority="65"/>
+    <w:lsdException w:name="Medium List 2" w:uiPriority="66"/>
+    <w:lsdException w:name="Medium Grid 1" w:uiPriority="67"/>
+    <w:lsdException w:name="Medium Grid 2" w:uiPriority="68"/>
+    <w:lsdException w:name="Medium Grid 3" w:uiPriority="69"/>
+    <w:lsdException w:name="Dark List" w:uiPriority="70"/>
+    <w:lsdException w:name="Colorful Shading" w:uiPriority="71"/>
+    <w:lsdException w:name="Colorful List" w:uiPriority="72"/>
+    <w:lsdException w:name="Colorful Grid" w:uiPriority="73"/>
+    <w:lsdException w:name="Light Shading Accent 1" w:uiPriority="60"/>
+    <w:lsdException w:name="Light List Accent 1" w:uiPriority="61"/>
+    <w:lsdException w:name="Light Grid Accent 1" w:uiPriority="62"/>
+    <w:lsdException w:name="Medium Shading 1 Accent 1" w:uiPriority="63"/>
+    <w:lsdException w:name="Medium Shading 2 Accent 1" w:uiPriority="64"/>
+    <w:lsdException w:name="Medium List 1 Accent 1" w:uiPriority="65"/>
+    <w:lsdException w:name="Revision" w:semiHidden="1"/>
+    <w:lsdException w:name="List Paragraph" w:uiPriority="34" w:qFormat="1"/>
+    <w:lsdException w:name="Quote" w:uiPriority="29" w:qFormat="1"/>
+    <w:lsdException w:name="Intense Quote" w:uiPriority="30" w:qFormat="1"/>
+    <w:lsdException w:name="Medium List 2 Accent 1" w:uiPriority="66"/>
+    <w:lsdException w:name="Medium Grid 1 Accent 1" w:uiPriority="67"/>
+    <w:lsdException w:name="Medium Grid 2 Accent 1" w:uiPriority="68"/>
+    <w:lsdException w:name="Medium Grid 3 Accent 1" w:uiPriority="69"/>
+    <w:lsdException w:name="Dark List Accent 1" w:uiPriority="70"/>
+    <w:lsdException w:name="Colorful Shading Accent 1" w:uiPriority="71"/>
+    <w:lsdException w:name="Colorful List Accent 1" w:uiPriority="72"/>
+    <w:lsdException w:name="Colorful Grid Accent 1" w:uiPriority="73"/>
+    <w:lsdException w:name="Light Shading Accent 2" w:uiPriority="60"/>
+    <w:lsdException w:name="Light List Accent 2" w:uiPriority="61"/>
+    <w:lsdException w:name="Light Grid Accent 2" w:uiPriority="62"/>
+    <w:lsdException w:name="Medium Shading 1 Accent 2" w:uiPriority="63"/>
+    <w:lsdException w:name="Medium Shading 2 Accent 2" w:uiPriority="64"/>
+    <w:lsdException w:name="Medium List 1 Accent 2" w:uiPriority="65"/>
+    <w:lsdException w:name="Medium List 2 Accent 2" w:uiPriority="66"/>
+    <w:lsdException w:name="Medium Grid 1 Accent 2" w:uiPriority="67"/>
+    <w:lsdException w:name="Medium Grid 2 Accent 2" w:uiPriority="68"/>
+    <w:lsdException w:name="Medium Grid 3 Accent 2" w:uiPriority="69"/>
+    <w:lsdException w:name="Dark List Accent 2" w:uiPriority="70"/>
+    <w:lsdException w:name="Colorful Shading Accent 2" w:uiPriority="71"/>
+    <w:lsdException w:name="Colorful List Accent 2" w:uiPriority="72"/>
+    <w:lsdException w:name="Colorful Grid Accent 2" w:uiPriority="73"/>
+    <w:lsdException w:name="Light Shading Accent 3" w:uiPriority="60"/>
+    <w:lsdException w:name="Light List Accent 3" w:uiPriority="61"/>
+    <w:lsdException w:name="Light Grid Accent 3" w:uiPriority="62"/>
+    <w:lsdException w:name="Medium Shading 1 Accent 3" w:uiPriority="63"/>
+    <w:lsdException w:name="Medium Shading 2 Accent 3" w:uiPriority="64"/>
+    <w:lsdException w:name="Medium List 1 Accent 3" w:uiPriority="65"/>
+    <w:lsdException w:name="Medium List 2 Accent 3" w:uiPriority="66"/>
+    <w:lsdException w:name="Medium Grid 1 Accent 3" w:uiPriority="67"/>
+    <w:lsdException w:name="Medium Grid 2 Accent 3" w:uiPriority="68"/>
+    <w:lsdException w:name="Medium Grid 3 Accent 3" w:uiPriority="69"/>
+    <w:lsdException w:name="Dark List Accent 3" w:uiPriority="70"/>
+    <w:lsdException w:name="Colorful Shading Accent 3" w:uiPriority="71"/>
+    <w:lsdException w:name="Colorful List Accent 3" w:uiPriority="72"/>
+    <w:lsdException w:name="Colorful Grid Accent 3" w:uiPriority="73"/>
+    <w:lsdException w:name="Light Shading Accent 4" w:uiPriority="60"/>
+    <w:lsdException w:name="Light List Accent 4" w:uiPriority="61"/>
+    <w:lsdException w:name="Light Grid Accent 4" w:uiPriority="62"/>
+    <w:lsdException w:name="Medium Shading 1 Accent 4" w:uiPriority="63"/>
+    <w:lsdException w:name="Medium Shading 2 Accent 4" w:uiPriority="64"/>
+    <w:lsdException w:name="Medium List 1 Accent 4" w:uiPriority="65"/>
+    <w:lsdException w:name="Medium List 2 Accent 4" w:uiPriority="66"/>
+    <w:lsdException w:name="Medium Grid 1 Accent 4" w:uiPriority="67"/>
+    <w:lsdException w:name="Medium Grid 2 Accent 4" w:uiPriority="68"/>
+    <w:lsdException w:name="Medium Grid 3 Accent 4" w:uiPriority="69"/>
+    <w:lsdException w:name="Dark List Accent 4" w:uiPriority="70"/>
+    <w:lsdException w:name="Colorful Shading Accent 4" w:uiPriority="71"/>
+    <w:lsdException w:name="Colorful List Accent 4" w:uiPriority="72"/>
+    <w:lsdException w:name="Colorful Grid Accent 4" w:uiPriority="73"/>
+    <w:lsdException w:name="Light Shading Accent 5" w:uiPriority="60"/>
+    <w:lsdException w:name="Light List Accent 5" w:uiPriority="61"/>
+    <w:lsdException w:name="Light Grid Accent 5" w:uiPriority="62"/>
+    <w:lsdException w:name="Medium Shading 1 Accent 5" w:uiPriority="63"/>
+    <w:lsdException w:name="Medium Shading 2 Accent 5" w:uiPriority="64"/>
+    <w:lsdException w:name="Medium List 1 Accent 5" w:uiPriority="65"/>
+    <w:lsdException w:name="Medium List 2 Accent 5" w:uiPriority="66"/>
+    <w:lsdException w:name="Medium Grid 1 Accent 5" w:uiPriority="67"/>
+    <w:lsdException w:name="Medium Grid 2 Accent 5" w:uiPriority="68"/>
+    <w:lsdException w:name="Medium Grid 3 Accent 5" w:uiPriority="69"/>
+    <w:lsdException w:name="Dark List Accent 5" w:uiPriority="70"/>
+    <w:lsdException w:name="Colorful Shading Accent 5" w:uiPriority="71"/>
+    <w:lsdException w:name="Colorful List Accent 5" w:uiPriority="72"/>
+    <w:lsdException w:name="Colorful Grid Accent 5" w:uiPriority="73"/>
+    <w:lsdException w:name="Light Shading Accent 6" w:uiPriority="60"/>
+    <w:lsdException w:name="Light List Accent 6" w:uiPriority="61"/>
+    <w:lsdException w:name="Light Grid Accent 6" w:uiPriority="62"/>
+    <w:lsdException w:name="Medium Shading 1 Accent 6" w:uiPriority="63"/>
+    <w:lsdException w:name="Medium Shading 2 Accent 6" w:uiPriority="64"/>
+    <w:lsdException w:name="Medium List 1 Accent 6" w:uiPriority="65"/>
+    <w:lsdException w:name="Medium List 2 Accent 6" w:uiPriority="66"/>
+    <w:lsdException w:name="Medium Grid 1 Accent 6" w:uiPriority="67"/>
+    <w:lsdException w:name="Medium Grid 2 Accent 6" w:uiPriority="68"/>
+    <w:lsdException w:name="Medium Grid 3 Accent 6" w:uiPriority="69"/>
+    <w:lsdException w:name="Dark List Accent 6" w:uiPriority="70"/>
+    <w:lsdException w:name="Colorful Shading Accent 6" w:uiPriority="71"/>
+    <w:lsdException w:name="Colorful List Accent 6" w:uiPriority="72"/>
+    <w:lsdException w:name="Colorful Grid Accent 6" w:uiPriority="73"/>
+    <w:lsdException w:name="Subtle Emphasis" w:uiPriority="19" w:qFormat="1"/>
+    <w:lsdException w:name="Intense Emphasis" w:uiPriority="21" w:qFormat="1"/>
+    <w:lsdException w:name="Subtle Reference" w:uiPriority="31" w:qFormat="1"/>
+    <w:lsdException w:name="Intense Reference" w:uiPriority="32" w:qFormat="1"/>
+    <w:lsdException w:name="Book Title" w:uiPriority="33" w:qFormat="1"/>
+    <w:lsdException w:name="Bibliography" w:semiHidden="1" w:uiPriority="37" w:unhideWhenUsed="1"/>
+    <w:lsdException w:name="TOC Heading" w:semiHidden="1" w:uiPriority="39" w:unhideWhenUsed="1" w:qFormat="1"/>
+    <w:lsdException w:name="Grid Table 3" w:semiHidden="1" w:unhideWhenUsed="1"/>
+    <w:lsdException w:name="Grid Table 4" w:uiPriority="49"/>
+    <w:lsdException w:name="Grid Table 5 Dark" w:uiPriority="50"/>
+    <w:lsdException w:name="Grid Table 6 Colorful" w:uiPriority="51"/>
+    <w:lsdException w:name="Grid Table 7 Colorful" w:uiPriority="52"/>
+    <w:lsdException w:name="Grid Table 1 Light Accent 1" w:uiPriority="46"/>
+    <w:lsdException w:name="Grid Table 2 Accent 1" w:uiPriority="47"/>
+    <w:lsdException w:name="Grid Table 3 Accent 1" w:uiPriority="48"/>
+    <w:lsdException w:name="Grid Table 4 Accent 1" w:uiPriority="49"/>
+    <w:lsdException w:name="Grid Table 5 Dark Accent 1" w:uiPriority="50"/>
+    <w:lsdException w:name="Grid Table 6 Colorful Accent 1" w:uiPriority="51"/>
+    <w:lsdException w:name="Grid Table 7 Colorful Accent 1" w:uiPriority="52"/>
+    <w:lsdException w:name="Grid Table 1 Light Accent 2" w:uiPriority="46"/>
+    <w:lsdException w:name="Grid Table 2 Accent 2" w:uiPriority="47"/>
+    <w:lsdException w:name="Grid Table 3 Accent 2" w:uiPriority="48"/>
+    <w:lsdException w:name="Grid Table 4 Accent 2" w:uiPriority="49"/>
+    <w:lsdException w:name="Grid Table 5 Dark Accent 2" w:uiPriority="50"/>
+    <w:lsdException w:name="Grid Table 6 Colorful Accent 2" w:uiPriority="51"/>
+    <w:lsdException w:name="Grid Table 7 Colorful Accent 2" w:uiPriority="52"/>
+    <w:lsdException w:name="Grid Table 1 Light Accent 3" w:uiPriority="46"/>
+    <w:lsdException w:name="Grid Table 2 Accent 3" w:uiPriority="47"/>
+    <w:lsdException w:name="Grid Table 3 Accent 3" w:uiPriority="48"/>
+    <w:lsdException w:name="Grid Table 4 Accent 3" w:uiPriority="49"/>
+    <w:lsdException w:name="Grid Table 5 Dark Accent 3" w:uiPriority="50"/>
+    <w:lsdException w:name="Grid Table 6 Colorful Accent 3" w:uiPriority="51"/>
+    <w:lsdException w:name="Grid Table 7 Colorful Accent 3" w:uiPriority="52"/>
+    <w:lsdException w:name="Grid Table 1 Light Accent 4" w:uiPriority="46"/>
+    <w:lsdException w:name="Grid Table 2 Accent 4" w:uiPriority="47"/>
+    <w:lsdException w:name="Grid Table 3 Accent 4" w:uiPriority="48"/>
+    <w:lsdException w:name="Grid Table 4 Accent 4" w:uiPriority="49"/>
+    <w:lsdException w:name="Grid Table 5 Dark Accent 4" w:uiPriority="50"/>
+    <w:lsdException w:name="Grid Table 6 Colorful Accent 4" w:uiPriority="51"/>
+    <w:lsdException w:name="Grid Table 7 Colorful Accent 4" w:uiPriority="52"/>
+    <w:lsdException w:name="Grid Table 1 Light Accent 5" w:uiPriority="46"/>
+    <w:lsdException w:name="Grid Table 2 Accent 5" w:uiPriority="47"/>
+    <w:lsdException w:name="Grid Table 3 Accent 5" w:uiPriority="48"/>
+    <w:lsdException w:name="Grid Table 4 Accent 5" w:uiPriority="49"/>
+    <w:lsdException w:name="Grid Table 5 Dark Accent 5" w:uiPriority="50"/>
+    <w:lsdException w:name="Grid Table 6 Colorful Accent 5" w:uiPriority="51"/>
+    <w:lsdException w:name="Grid Table 7 Colorful Accent 5" w:uiPriority="52"/>
+    <w:lsdException w:name="Grid Table 1 Light Accent 6" w:uiPriority="46"/>
+    <w:lsdException w:name="Grid Table 2 Accent 6" w:uiPriority="47"/>
+    <w:lsdException w:name="Grid Table 3 Accent 6" w:uiPriority="48"/>
+    <w:lsdException w:name="Grid Table 4 Accent 6" w:uiPriority="49"/>
+    <w:lsdException w:name="Grid Table 5 Dark Accent 6" w:uiPriority="50"/>
+    <w:lsdException w:name="Grid Table 6 Colorful Accent 6" w:uiPriority="51"/>
+    <w:lsdException w:name="Grid Table 7 Colorful Accent 6" w:uiPriority="52"/>
+    <w:lsdException w:name="List Table 1 Light" w:uiPriority="46"/>
+    <w:lsdException w:name="List Table 2" w:uiPriority="47"/>
+    <w:lsdException w:name="List Table 3" w:uiPriority="48"/>
+    <w:lsdException w:name="List Table 4" w:uiPriority="49"/>
+    <w:lsdException w:name="List Table 5 Dark" w:uiPriority="50"/>
+    <w:lsdException w:name="List Table 6 Colorful" w:uiPriority="51"/>
+    <w:lsdException w:name="List Table 7 Colorful" w:uiPriority="52"/>
+    <w:lsdException w:name="List Table 1 Light Accent 1" w:uiPriority="46"/>
+    <w:lsdException w:name="List Table 2 Accent 1" w:uiPriority="47"/>
+    <w:lsdException w:name="List Table 3 Accent 1" w:uiPriority="48"/>
+    <w:lsdException w:name="List Table 4 Accent 1" w:uiPriority="49"/>
+    <w:lsdException w:name="List Table 5 Dark Accent 1" w:uiPriority="50"/>
+    <w:lsdException w:name="List Table 6 Colorful Accent 1" w:uiPriority="51"/>
+    <w:lsdException w:name="List Table 7 Colorful Accent 1" w:uiPriority="52"/>
+    <w:lsdException w:name="List Table 1 Light Accent 2" w:uiPriority="46"/>
+    <w:lsdException w:name="List Table 2 Accent 2" w:uiPriority="47"/>
+    <w:lsdException w:name="List Table 3 Accent 2" w:uiPriority="48"/>
+    <w:lsdException w:name="List Table 4 Accent 2" w:uiPriority="49"/>
+    <w:lsdException w:name="List Table 5 Dark Accent 2" w:uiPriority="50"/>
+    <w:lsdException w:name="List Table 6 Colorful Accent 2" w:uiPriority="51"/>
+    <w:lsdException w:name="List Table 7 Colorful Accent 2" w:uiPriority="52"/>
+    <w:lsdException w:name="List Table 1 Light Accent 3" w:uiPriority="46"/>
+    <w:lsdException w:name="List Table 2 Accent 3" w:uiPriority="47"/>
+    <w:lsdException w:name="List Table 3 Accent 3" w:uiPriority="48"/>
+    <w:lsdException w:name="List Table 4 Accent 3" w:uiPriority="49"/>
+    <w:lsdException w:name="List Table 5 Dark Accent 3" w:uiPriority="50"/>
+    <w:lsdException w:name="List Table 6 Colorful Accent 3" w:uiPriority="51"/>
+    <w:lsdException w:name="List Table 7 Colorful Accent 3" w:uiPriority="52"/>
+    <w:lsdException w:name="List Table 1 Light Accent 4" w:uiPriority="46"/>
+    <w:lsdException w:name="List Table 2 Accent 4" w:uiPriority="47"/>
+    <w:lsdException w:name="List Table 3 Accent 4" w:uiPriority="48"/>
+    <w:lsdException w:name="List Table 4 Accent 4" w:uiPriority="49"/>
+    <w:lsdException w:name="List Table 5 Dark Accent 4" w:uiPriority="50"/>
+    <w:lsdException w:name="List Table 6 Colorful Accent 4" w:uiPriority="51"/>
+    <w:lsdException w:name="List Table 7 Colorful Accent 4" w:uiPriority="52"/>
+    <w:lsdException w:name="List Table 1 Light Accent 5" w:uiPriority="46"/>
+    <w:lsdException w:name="List Table 2 Accent 5" w:uiPriority="47"/>
+    <w:lsdException w:name="List Table 3 Accent 5" w:uiPriority="48"/>
+    <w:lsdException w:name="List Table 4 Accent 5" w:uiPriority="49"/>
+    <w:lsdException w:name="List Table 5 Dark Accent 5" w:uiPriority="50"/>
+    <w:lsdException w:name="List Table 6 Colorful Accent 5" w:uiPriority="51"/>
+    <w:lsdException w:name="List Table 7 Colorful Accent 5" w:uiPriority="52"/>
+    <w:lsdException w:name="List Table 1 Light Accent 6" w:uiPriority="46"/>
+    <w:lsdException w:name="List Table 2 Accent 6" w:uiPriority="47"/>
+    <w:lsdException w:name="List Table 3 Accent 6" w:uiPriority="48"/>
+    <w:lsdException w:name="List Table 4 Accent 6" w:uiPriority="49"/>
+    <w:lsdException w:name="List Table 5 Dark Accent 6" w:uiPriority="50"/>
+    <w:lsdException w:name="List Table 6 Colorful Accent 6" w:uiPriority="51"/>
+    <w:lsdException w:name="List Table 7 Colorful Accent 6" w:uiPriority="52"/>
+    <w:lsdException w:name="Mention" w:semiHidden="1" w:unhideWhenUsed="1"/>
   </w:latentStyles>
   <w:style w:type="paragraph" w:default="1" w:styleId="Normal">
     <w:name w:val="Normal"/>
@@ -9553,14 +9560,15 @@
   </w:style>
   <w:style w:type="character" w:default="1" w:styleId="DefaultParagraphFont">
     <w:name w:val="Default Paragraph Font"/>
+    <w:uiPriority w:val="1"/>
     <w:semiHidden/>
     <w:unhideWhenUsed/>
   </w:style>
   <w:style w:type="table" w:default="1" w:styleId="TableNormal">
     <w:name w:val="Normal Table"/>
+    <w:uiPriority w:val="99"/>
     <w:semiHidden/>
     <w:unhideWhenUsed/>
-    <w:qFormat/>
     <w:tblPr>
       <w:tblInd w:w="0" w:type="dxa"/>
       <w:tblCellMar>
@@ -9573,6 +9581,7 @@
   </w:style>
   <w:style w:type="numbering" w:default="1" w:styleId="NoList">
     <w:name w:val="No List"/>
+    <w:uiPriority w:val="99"/>
     <w:semiHidden/>
     <w:unhideWhenUsed/>
   </w:style>
@@ -9648,7 +9657,6 @@
       <w:spacing w:after="0"/>
     </w:pPr>
     <w:tblPr>
-      <w:tblInd w:w="0" w:type="dxa"/>
       <w:tblBorders>
         <w:top w:val="single" w:sz="4" w:space="0" w:color="000000" w:themeColor="text1"/>
         <w:left w:val="single" w:sz="4" w:space="0" w:color="000000" w:themeColor="text1"/>
@@ -9657,12 +9665,6 @@
         <w:insideH w:val="single" w:sz="4" w:space="0" w:color="000000" w:themeColor="text1"/>
         <w:insideV w:val="single" w:sz="4" w:space="0" w:color="000000" w:themeColor="text1"/>
       </w:tblBorders>
-      <w:tblCellMar>
-        <w:top w:w="0" w:type="dxa"/>
-        <w:left w:w="108" w:type="dxa"/>
-        <w:bottom w:w="0" w:type="dxa"/>
-        <w:right w:w="108" w:type="dxa"/>
-      </w:tblCellMar>
     </w:tblPr>
   </w:style>
   <w:style w:type="paragraph" w:styleId="Footer">

</xml_diff>